<commit_message>
pictures added, cv modified and statistics page added...
</commit_message>
<xml_diff>
--- a/cv/CV of Ji Wang.docx
+++ b/cv/CV of Ji Wang.docx
@@ -7,7 +7,7 @@
         <w:tabs>
           <w:tab w:val="right" w:pos="10204"/>
         </w:tabs>
-        <w:spacing w:before="41"/>
+        <w:spacing w:before="41" w:afterLines="100" w:after="240"/>
         <w:ind w:left="0"/>
         <w:rPr>
           <w:rFonts w:ascii="Book Antiqua" w:hAnsi="Book Antiqua"/>
@@ -21,7 +21,7 @@
           <w:sz w:val="36"/>
           <w:lang w:eastAsia="en-US"/>
         </w:rPr>
-        <w:t>Ji Wang</w:t>
+        <w:t>Ji Wan</w:t>
       </w:r>
       <w:r>
         <w:rPr>
@@ -30,53 +30,16 @@
           <w:sz w:val="36"/>
           <w:lang w:eastAsia="en-US"/>
         </w:rPr>
-        <w:tab/>
-      </w:r>
-      <w:r>
-        <w:rPr>
-          <w:rFonts w:ascii="Book Antiqua" w:eastAsia="Book Antiqua" w:hAnsi="Book Antiqua"/>
-          <w:b/>
-          <w:sz w:val="36"/>
-          <w:lang w:eastAsia="en-US"/>
-        </w:rPr>
-        <w:t xml:space="preserve">   </w:t>
-      </w:r>
-    </w:p>
-    <w:p>
-      <w:pPr>
-        <w:spacing w:afterLines="50" w:after="120" w:line="276" w:lineRule="auto"/>
-        <w:ind w:left="0" w:right="-2"/>
-        <w:jc w:val="both"/>
+        <w:t>g</w:t>
+      </w:r>
+      <w:r>
         <w:rPr>
           <w:rFonts w:ascii="Book Antiqua" w:eastAsia="Book Antiqua" w:hAnsi="Book Antiqua"/>
           <w:sz w:val="21"/>
           <w:szCs w:val="20"/>
           <w:lang w:eastAsia="en-US"/>
         </w:rPr>
-      </w:pPr>
-      <w:hyperlink r:id="rId8" w:history="1">
-        <w:r>
-          <w:rPr>
-            <w:rStyle w:val="Hyperlink"/>
-            <w:rFonts w:ascii="Book Antiqua" w:eastAsia="Book Antiqua" w:hAnsi="Book Antiqua"/>
-            <w:color w:val="000000" w:themeColor="text1"/>
-            <w:sz w:val="21"/>
-            <w:szCs w:val="20"/>
-            <w:u w:val="none"/>
-            <w:lang w:eastAsia="en-US"/>
-          </w:rPr>
-          <w:t>jiw1@andrew.cmu.edu</w:t>
-        </w:r>
-      </w:hyperlink>
-      <w:r>
-        <w:rPr>
-          <w:rFonts w:ascii="Book Antiqua" w:eastAsia="Book Antiqua" w:hAnsi="Book Antiqua"/>
-          <w:color w:val="000000" w:themeColor="text1"/>
-          <w:sz w:val="21"/>
-          <w:szCs w:val="20"/>
-          <w:lang w:eastAsia="en-US"/>
-        </w:rPr>
-        <w:t xml:space="preserve"> </w:t>
+        <w:tab/>
       </w:r>
       <w:r>
         <w:rPr>
@@ -85,7 +48,7 @@
           <w:szCs w:val="20"/>
           <w:lang w:eastAsia="en-US"/>
         </w:rPr>
-        <w:tab/>
+        <w:t xml:space="preserve">   </w:t>
       </w:r>
       <w:r>
         <w:rPr>
@@ -94,7 +57,7 @@
           <w:szCs w:val="20"/>
           <w:lang w:eastAsia="en-US"/>
         </w:rPr>
-        <w:tab/>
+        <w:t xml:space="preserve">      </w:t>
       </w:r>
       <w:r>
         <w:rPr>
@@ -103,7 +66,7 @@
           <w:szCs w:val="20"/>
           <w:lang w:eastAsia="en-US"/>
         </w:rPr>
-        <w:tab/>
+        <w:t xml:space="preserve">   </w:t>
       </w:r>
       <w:r>
         <w:rPr>
@@ -112,7 +75,7 @@
           <w:szCs w:val="20"/>
           <w:lang w:eastAsia="en-US"/>
         </w:rPr>
-        <w:tab/>
+        <w:t xml:space="preserve">             </w:t>
       </w:r>
       <w:r>
         <w:rPr>
@@ -121,46 +84,8 @@
           <w:szCs w:val="20"/>
           <w:lang w:eastAsia="en-US"/>
         </w:rPr>
-        <w:t xml:space="preserve">   </w:t>
-      </w:r>
-      <w:r>
-        <w:rPr>
-          <w:rFonts w:ascii="Book Antiqua" w:eastAsia="Book Antiqua" w:hAnsi="Book Antiqua"/>
-          <w:sz w:val="21"/>
-          <w:szCs w:val="20"/>
-          <w:lang w:eastAsia="en-US"/>
-        </w:rPr>
-        <w:t xml:space="preserve">      </w:t>
-      </w:r>
-      <w:r>
-        <w:rPr>
-          <w:rFonts w:ascii="Book Antiqua" w:eastAsia="Book Antiqua" w:hAnsi="Book Antiqua"/>
-          <w:sz w:val="21"/>
-          <w:szCs w:val="20"/>
-          <w:lang w:eastAsia="en-US"/>
-        </w:rPr>
-        <w:t xml:space="preserve">   </w:t>
-      </w:r>
-      <w:r>
-        <w:rPr>
-          <w:rFonts w:ascii="Book Antiqua" w:eastAsia="Book Antiqua" w:hAnsi="Book Antiqua"/>
-          <w:sz w:val="21"/>
-          <w:szCs w:val="20"/>
-          <w:lang w:eastAsia="en-US"/>
-        </w:rPr>
-        <w:t xml:space="preserve">             </w:t>
-      </w:r>
-      <w:r>
-        <w:rPr>
-          <w:rFonts w:ascii="Book Antiqua" w:eastAsia="Book Antiqua" w:hAnsi="Book Antiqua"/>
-          <w:sz w:val="21"/>
-          <w:szCs w:val="20"/>
-          <w:lang w:eastAsia="en-US"/>
-        </w:rPr>
         <w:t xml:space="preserve">                                                                              </w:t>
       </w:r>
-      <w:bookmarkStart w:id="0" w:name="_GoBack"/>
-      <w:bookmarkEnd w:id="0"/>
     </w:p>
     <w:p>
       <w:pPr>
@@ -172,14 +97,14 @@
         <w:ind w:left="0"/>
         <w:rPr>
           <w:rFonts w:cs="Times New Roman"/>
-          <w:sz w:val="26"/>
+          <w:sz w:val="28"/>
           <w:szCs w:val="26"/>
         </w:rPr>
       </w:pPr>
       <w:r>
         <w:rPr>
           <w:rFonts w:cs="Times New Roman"/>
-          <w:sz w:val="26"/>
+          <w:sz w:val="28"/>
           <w:szCs w:val="26"/>
         </w:rPr>
         <w:t>Education</w:t>
@@ -190,17 +115,19 @@
         <w:tabs>
           <w:tab w:val="right" w:pos="10204"/>
         </w:tabs>
-        <w:spacing w:beforeLines="10" w:before="24"/>
+        <w:spacing w:beforeLines="10" w:before="24" w:line="276" w:lineRule="auto"/>
         <w:ind w:left="289"/>
         <w:mirrorIndents/>
         <w:rPr>
           <w:rFonts w:ascii="Book Antiqua" w:hAnsi="Book Antiqua"/>
+          <w:sz w:val="24"/>
         </w:rPr>
       </w:pPr>
       <w:r>
         <w:rPr>
           <w:rFonts w:ascii="Book Antiqua" w:hAnsi="Book Antiqua"/>
           <w:b/>
+          <w:sz w:val="24"/>
           <w:szCs w:val="23"/>
         </w:rPr>
         <w:t>Carnegie Mellon University</w:t>
@@ -208,14 +135,22 @@
       <w:r>
         <w:rPr>
           <w:rFonts w:ascii="Book Antiqua" w:hAnsi="Book Antiqua"/>
+          <w:sz w:val="24"/>
         </w:rPr>
         <w:tab/>
       </w:r>
       <w:r>
         <w:rPr>
           <w:rFonts w:ascii="Book Antiqua" w:hAnsi="Book Antiqua"/>
-        </w:rPr>
-        <w:t xml:space="preserve">   </w:t>
+          <w:sz w:val="24"/>
+        </w:rPr>
+        <w:t xml:space="preserve">  </w:t>
+      </w:r>
+      <w:r>
+        <w:rPr>
+          <w:rFonts w:ascii="Book Antiqua" w:hAnsi="Book Antiqua"/>
+        </w:rPr>
+        <w:t xml:space="preserve"> </w:t>
       </w:r>
       <w:r>
         <w:rPr>
@@ -233,27 +168,23 @@
         <w:rPr>
           <w:rFonts w:ascii="Book Antiqua" w:hAnsi="Book Antiqua"/>
           <w:i/>
-          <w:sz w:val="21"/>
-        </w:rPr>
-      </w:pPr>
-      <w:r>
-        <w:rPr>
-          <w:rFonts w:ascii="Book Antiqua" w:hAnsi="Book Antiqua"/>
-          <w:sz w:val="21"/>
+        </w:rPr>
+      </w:pPr>
+      <w:r>
+        <w:rPr>
+          <w:rFonts w:ascii="Book Antiqua" w:hAnsi="Book Antiqua"/>
         </w:rPr>
         <w:t>Master of Science in Information Technology</w:t>
       </w:r>
       <w:r>
         <w:rPr>
           <w:rFonts w:ascii="Book Antiqua" w:hAnsi="Book Antiqua"/>
-          <w:sz w:val="21"/>
         </w:rPr>
         <w:tab/>
       </w:r>
       <w:r>
         <w:rPr>
           <w:rFonts w:ascii="Book Antiqua" w:hAnsi="Book Antiqua"/>
-          <w:sz w:val="21"/>
         </w:rPr>
         <w:t xml:space="preserve">    </w:t>
       </w:r>
@@ -261,7 +192,6 @@
         <w:rPr>
           <w:rFonts w:ascii="Book Antiqua" w:hAnsi="Book Antiqua"/>
           <w:i/>
-          <w:sz w:val="21"/>
         </w:rPr>
         <w:t>Aug.</w:t>
       </w:r>
@@ -269,7 +199,6 @@
         <w:rPr>
           <w:rFonts w:ascii="Book Antiqua" w:hAnsi="Book Antiqua"/>
           <w:i/>
-          <w:sz w:val="21"/>
         </w:rPr>
         <w:t>2017</w:t>
       </w:r>
@@ -277,7 +206,6 @@
         <w:rPr>
           <w:rFonts w:ascii="Book Antiqua" w:hAnsi="Book Antiqua"/>
           <w:i/>
-          <w:sz w:val="21"/>
         </w:rPr>
         <w:t xml:space="preserve"> ~ </w:t>
       </w:r>
@@ -285,7 +213,6 @@
         <w:rPr>
           <w:rFonts w:ascii="Book Antiqua" w:hAnsi="Book Antiqua"/>
           <w:i/>
-          <w:sz w:val="21"/>
         </w:rPr>
         <w:t>Aug.2018 (anticipated)</w:t>
       </w:r>
@@ -295,17 +222,17 @@
         <w:tabs>
           <w:tab w:val="right" w:pos="10204"/>
         </w:tabs>
-        <w:spacing w:before="20"/>
+        <w:spacing w:before="20" w:line="276" w:lineRule="auto"/>
         <w:mirrorIndents/>
         <w:rPr>
           <w:rFonts w:ascii="Book Antiqua" w:hAnsi="Book Antiqua"/>
-          <w:sz w:val="21"/>
         </w:rPr>
       </w:pPr>
       <w:r>
         <w:rPr>
           <w:rFonts w:ascii="Book Antiqua" w:hAnsi="Book Antiqua"/>
           <w:b/>
+          <w:sz w:val="24"/>
           <w:szCs w:val="23"/>
         </w:rPr>
         <w:t>Nanjing University</w:t>
@@ -313,7 +240,6 @@
       <w:r>
         <w:rPr>
           <w:rFonts w:ascii="Book Antiqua" w:hAnsi="Book Antiqua"/>
-          <w:sz w:val="21"/>
         </w:rPr>
         <w:tab/>
         <w:t>Nanjing, China</w:t>
@@ -374,18 +300,18 @@
         <w:pBdr>
           <w:bottom w:val="single" w:sz="6" w:space="1" w:color="auto"/>
         </w:pBdr>
-        <w:spacing w:before="60"/>
+        <w:spacing w:before="160"/>
         <w:ind w:left="0"/>
         <w:rPr>
           <w:rFonts w:cs="Times New Roman"/>
-          <w:sz w:val="26"/>
+          <w:sz w:val="28"/>
           <w:szCs w:val="26"/>
         </w:rPr>
       </w:pPr>
       <w:r>
         <w:rPr>
           <w:rFonts w:cs="Times New Roman"/>
-          <w:sz w:val="26"/>
+          <w:sz w:val="28"/>
           <w:szCs w:val="26"/>
         </w:rPr>
         <w:t>Experience</w:t>
@@ -396,7 +322,7 @@
         <w:tabs>
           <w:tab w:val="right" w:pos="10204"/>
         </w:tabs>
-        <w:spacing w:beforeLines="10" w:before="24"/>
+        <w:spacing w:beforeLines="10" w:before="24" w:line="276" w:lineRule="auto"/>
         <w:ind w:left="289"/>
         <w:rPr>
           <w:rFonts w:ascii="Book Antiqua" w:hAnsi="Book Antiqua"/>
@@ -407,6 +333,7 @@
         <w:rPr>
           <w:rFonts w:ascii="Book Antiqua" w:hAnsi="Book Antiqua"/>
           <w:b/>
+          <w:sz w:val="24"/>
           <w:szCs w:val="23"/>
         </w:rPr>
         <w:t>SAP</w:t>
@@ -415,6 +342,7 @@
         <w:rPr>
           <w:rFonts w:ascii="Book Antiqua" w:hAnsi="Book Antiqua"/>
           <w:b/>
+          <w:sz w:val="24"/>
           <w:szCs w:val="23"/>
         </w:rPr>
         <w:t xml:space="preserve"> (</w:t>
@@ -423,6 +351,7 @@
         <w:rPr>
           <w:rFonts w:ascii="Book Antiqua" w:hAnsi="Book Antiqua"/>
           <w:b/>
+          <w:sz w:val="24"/>
           <w:szCs w:val="23"/>
         </w:rPr>
         <w:t>China</w:t>
@@ -431,6 +360,7 @@
         <w:rPr>
           <w:rFonts w:ascii="Book Antiqua" w:hAnsi="Book Antiqua"/>
           <w:b/>
+          <w:sz w:val="24"/>
           <w:szCs w:val="23"/>
         </w:rPr>
         <w:t>)</w:t>
@@ -446,7 +376,6 @@
       <w:r>
         <w:rPr>
           <w:rFonts w:ascii="Book Antiqua" w:hAnsi="Book Antiqua"/>
-          <w:sz w:val="21"/>
         </w:rPr>
         <w:t>Shanghai, China</w:t>
       </w:r>
@@ -458,41 +387,35 @@
         </w:tabs>
         <w:rPr>
           <w:rFonts w:ascii="Book Antiqua" w:hAnsi="Book Antiqua"/>
-          <w:sz w:val="21"/>
-        </w:rPr>
-      </w:pPr>
-      <w:r>
-        <w:rPr>
-          <w:rFonts w:ascii="Book Antiqua" w:hAnsi="Book Antiqua"/>
-          <w:sz w:val="21"/>
+        </w:rPr>
+      </w:pPr>
+      <w:r>
+        <w:rPr>
+          <w:rFonts w:ascii="Book Antiqua" w:hAnsi="Book Antiqua"/>
         </w:rPr>
         <w:t>Software Engineer</w:t>
       </w:r>
       <w:r>
         <w:rPr>
           <w:rFonts w:ascii="Book Antiqua" w:hAnsi="Book Antiqua"/>
-          <w:sz w:val="21"/>
         </w:rPr>
         <w:t>, full</w:t>
       </w:r>
       <w:r>
         <w:rPr>
           <w:rFonts w:ascii="Book Antiqua" w:hAnsi="Book Antiqua"/>
-          <w:sz w:val="21"/>
         </w:rPr>
         <w:t>-</w:t>
       </w:r>
       <w:r>
         <w:rPr>
           <w:rFonts w:ascii="Book Antiqua" w:hAnsi="Book Antiqua"/>
-          <w:sz w:val="21"/>
         </w:rPr>
         <w:t>time</w:t>
       </w:r>
       <w:r>
         <w:rPr>
           <w:rFonts w:ascii="Book Antiqua" w:hAnsi="Book Antiqua"/>
-          <w:sz w:val="21"/>
         </w:rPr>
         <w:tab/>
       </w:r>
@@ -500,7 +423,6 @@
         <w:rPr>
           <w:rFonts w:ascii="Book Antiqua" w:hAnsi="Book Antiqua"/>
           <w:i/>
-          <w:sz w:val="21"/>
         </w:rPr>
         <w:t>Feb</w:t>
       </w:r>
@@ -508,7 +430,6 @@
         <w:rPr>
           <w:rFonts w:ascii="Book Antiqua" w:hAnsi="Book Antiqua"/>
           <w:i/>
-          <w:sz w:val="21"/>
         </w:rPr>
         <w:t>.201</w:t>
       </w:r>
@@ -516,7 +437,6 @@
         <w:rPr>
           <w:rFonts w:ascii="Book Antiqua" w:hAnsi="Book Antiqua"/>
           <w:i/>
-          <w:sz w:val="21"/>
         </w:rPr>
         <w:t>7</w:t>
       </w:r>
@@ -524,7 +444,6 @@
         <w:rPr>
           <w:rFonts w:ascii="Book Antiqua" w:hAnsi="Book Antiqua"/>
           <w:i/>
-          <w:sz w:val="21"/>
         </w:rPr>
         <w:t xml:space="preserve"> ~ Aug.</w:t>
       </w:r>
@@ -532,7 +451,6 @@
         <w:rPr>
           <w:rFonts w:ascii="Book Antiqua" w:hAnsi="Book Antiqua"/>
           <w:i/>
-          <w:sz w:val="21"/>
         </w:rPr>
         <w:t>2017</w:t>
       </w:r>
@@ -547,201 +465,167 @@
         <w:jc w:val="both"/>
         <w:rPr>
           <w:rFonts w:ascii="Book Antiqua" w:hAnsi="Book Antiqua"/>
-          <w:sz w:val="21"/>
-        </w:rPr>
-      </w:pPr>
-      <w:r>
-        <w:rPr>
-          <w:rFonts w:ascii="Book Antiqua" w:hAnsi="Book Antiqua"/>
-          <w:sz w:val="21"/>
+        </w:rPr>
+      </w:pPr>
+      <w:r>
+        <w:rPr>
+          <w:rFonts w:ascii="Book Antiqua" w:hAnsi="Book Antiqua"/>
         </w:rPr>
         <w:t xml:space="preserve">Developed backend of </w:t>
       </w:r>
       <w:r>
         <w:rPr>
           <w:rFonts w:ascii="Book Antiqua" w:hAnsi="Book Antiqua" w:hint="eastAsia"/>
-          <w:sz w:val="21"/>
         </w:rPr>
         <w:t>a</w:t>
       </w:r>
       <w:r>
         <w:rPr>
           <w:rFonts w:ascii="Book Antiqua" w:hAnsi="Book Antiqua"/>
-          <w:sz w:val="21"/>
+        </w:rPr>
+        <w:t xml:space="preserve"> contract</w:t>
+      </w:r>
+      <w:r>
+        <w:rPr>
+          <w:rFonts w:ascii="Book Antiqua" w:hAnsi="Book Antiqua"/>
         </w:rPr>
         <w:t xml:space="preserve"> </w:t>
       </w:r>
       <w:r>
         <w:rPr>
-          <w:rFonts w:ascii="Book Antiqua" w:hAnsi="Book Antiqua"/>
-          <w:sz w:val="21"/>
-        </w:rPr>
-        <w:t>contract</w:t>
-      </w:r>
-      <w:r>
-        <w:rPr>
-          <w:rFonts w:ascii="Book Antiqua" w:hAnsi="Book Antiqua"/>
-          <w:sz w:val="21"/>
+          <w:rFonts w:ascii="Book Antiqua" w:hAnsi="Book Antiqua" w:hint="eastAsia"/>
+        </w:rPr>
+        <w:t>account</w:t>
+      </w:r>
+      <w:r>
+        <w:rPr>
+          <w:rFonts w:ascii="Book Antiqua" w:hAnsi="Book Antiqua"/>
         </w:rPr>
         <w:t xml:space="preserve"> </w:t>
       </w:r>
       <w:r>
         <w:rPr>
-          <w:rFonts w:ascii="Book Antiqua" w:hAnsi="Book Antiqua" w:hint="eastAsia"/>
-          <w:sz w:val="21"/>
-        </w:rPr>
-        <w:t>account</w:t>
-      </w:r>
-      <w:r>
-        <w:rPr>
-          <w:rFonts w:ascii="Book Antiqua" w:hAnsi="Book Antiqua"/>
-          <w:sz w:val="21"/>
+          <w:rFonts w:ascii="Book Antiqua" w:hAnsi="Book Antiqua"/>
+        </w:rPr>
+        <w:t>payable and re</w:t>
+      </w:r>
+      <w:r>
+        <w:rPr>
+          <w:rFonts w:ascii="Book Antiqua" w:hAnsi="Book Antiqua"/>
+        </w:rPr>
+        <w:t xml:space="preserve">ceivable management </w:t>
+      </w:r>
+      <w:r>
+        <w:rPr>
+          <w:rFonts w:ascii="Book Antiqua" w:hAnsi="Book Antiqua"/>
+        </w:rPr>
+        <w:t>SaaS</w:t>
+      </w:r>
+      <w:r>
+        <w:rPr>
+          <w:rFonts w:ascii="Book Antiqua" w:hAnsi="Book Antiqua"/>
         </w:rPr>
         <w:t xml:space="preserve"> </w:t>
       </w:r>
       <w:r>
         <w:rPr>
           <w:rFonts w:ascii="Book Antiqua" w:hAnsi="Book Antiqua"/>
-          <w:sz w:val="21"/>
-        </w:rPr>
-        <w:t>payable and re</w:t>
-      </w:r>
-      <w:r>
-        <w:rPr>
-          <w:rFonts w:ascii="Book Antiqua" w:hAnsi="Book Antiqua"/>
-          <w:sz w:val="21"/>
-        </w:rPr>
-        <w:t xml:space="preserve">ceivable management </w:t>
-      </w:r>
-      <w:r>
-        <w:rPr>
-          <w:rFonts w:ascii="Book Antiqua" w:hAnsi="Book Antiqua"/>
-          <w:sz w:val="21"/>
-        </w:rPr>
-        <w:t>SaaS</w:t>
-      </w:r>
-      <w:r>
-        <w:rPr>
-          <w:rFonts w:ascii="Book Antiqua" w:hAnsi="Book Antiqua"/>
-          <w:sz w:val="21"/>
+        </w:rPr>
+        <w:t xml:space="preserve">application </w:t>
+      </w:r>
+      <w:r>
+        <w:rPr>
+          <w:rFonts w:ascii="Book Antiqua" w:hAnsi="Book Antiqua"/>
+        </w:rPr>
+        <w:t xml:space="preserve">which migrates </w:t>
+      </w:r>
+      <w:r>
+        <w:rPr>
+          <w:rFonts w:ascii="Book Antiqua" w:hAnsi="Book Antiqua"/>
+        </w:rPr>
+        <w:t xml:space="preserve">from On-premises </w:t>
+      </w:r>
+      <w:r>
+        <w:rPr>
+          <w:rFonts w:ascii="Book Antiqua" w:hAnsi="Book Antiqua"/>
+        </w:rPr>
+        <w:t xml:space="preserve">to SAP </w:t>
+      </w:r>
+      <w:r>
+        <w:rPr>
+          <w:rFonts w:ascii="Book Antiqua" w:hAnsi="Book Antiqua"/>
+        </w:rPr>
+        <w:t xml:space="preserve">HANA </w:t>
+      </w:r>
+      <w:r>
+        <w:rPr>
+          <w:rFonts w:ascii="Book Antiqua" w:hAnsi="Book Antiqua"/>
+          <w:b/>
+          <w:i/>
+        </w:rPr>
+        <w:t>Cloud</w:t>
+      </w:r>
+      <w:r>
+        <w:rPr>
+          <w:rFonts w:ascii="Book Antiqua" w:hAnsi="Book Antiqua"/>
+          <w:i/>
         </w:rPr>
         <w:t xml:space="preserve"> </w:t>
       </w:r>
       <w:r>
         <w:rPr>
           <w:rFonts w:ascii="Book Antiqua" w:hAnsi="Book Antiqua"/>
-          <w:sz w:val="21"/>
-        </w:rPr>
-        <w:t xml:space="preserve">application </w:t>
-      </w:r>
-      <w:r>
-        <w:rPr>
-          <w:rFonts w:ascii="Book Antiqua" w:hAnsi="Book Antiqua"/>
-          <w:sz w:val="21"/>
-        </w:rPr>
-        <w:t xml:space="preserve">which migrates </w:t>
-      </w:r>
-      <w:r>
-        <w:rPr>
-          <w:rFonts w:ascii="Book Antiqua" w:hAnsi="Book Antiqua"/>
-          <w:sz w:val="21"/>
-        </w:rPr>
-        <w:t xml:space="preserve">from On-premises </w:t>
-      </w:r>
-      <w:r>
-        <w:rPr>
-          <w:rFonts w:ascii="Book Antiqua" w:hAnsi="Book Antiqua"/>
-          <w:sz w:val="21"/>
-        </w:rPr>
-        <w:t xml:space="preserve">to SAP </w:t>
-      </w:r>
-      <w:r>
-        <w:rPr>
-          <w:rFonts w:ascii="Book Antiqua" w:hAnsi="Book Antiqua"/>
-          <w:sz w:val="21"/>
-        </w:rPr>
-        <w:t xml:space="preserve">HANA </w:t>
+        </w:rPr>
+        <w:t>platform</w:t>
+      </w:r>
+      <w:r>
+        <w:rPr>
+          <w:rFonts w:ascii="Book Antiqua" w:hAnsi="Book Antiqua"/>
+        </w:rPr>
+        <w:t xml:space="preserve"> </w:t>
+      </w:r>
+      <w:r>
+        <w:rPr>
+          <w:rFonts w:ascii="Book Antiqua" w:hAnsi="Book Antiqua"/>
+        </w:rPr>
+        <w:t>in</w:t>
+      </w:r>
+      <w:r>
+        <w:rPr>
+          <w:rFonts w:ascii="Book Antiqua" w:hAnsi="Book Antiqua"/>
+        </w:rPr>
+        <w:t xml:space="preserve"> </w:t>
       </w:r>
       <w:r>
         <w:rPr>
           <w:rFonts w:ascii="Book Antiqua" w:hAnsi="Book Antiqua"/>
           <w:b/>
           <w:i/>
-          <w:sz w:val="21"/>
-        </w:rPr>
-        <w:t>Cloud</w:t>
-      </w:r>
-      <w:r>
-        <w:rPr>
-          <w:rFonts w:ascii="Book Antiqua" w:hAnsi="Book Antiqua"/>
-          <w:i/>
-          <w:sz w:val="21"/>
+        </w:rPr>
+        <w:t>Agile</w:t>
+      </w:r>
+      <w:r>
+        <w:rPr>
+          <w:rFonts w:ascii="Book Antiqua" w:hAnsi="Book Antiqua"/>
+          <w:i/>
         </w:rPr>
         <w:t xml:space="preserve"> </w:t>
       </w:r>
       <w:r>
         <w:rPr>
           <w:rFonts w:ascii="Book Antiqua" w:hAnsi="Book Antiqua"/>
-          <w:sz w:val="21"/>
-        </w:rPr>
-        <w:t>platform</w:t>
-      </w:r>
-      <w:r>
-        <w:rPr>
-          <w:rFonts w:ascii="Book Antiqua" w:hAnsi="Book Antiqua"/>
-          <w:sz w:val="21"/>
-        </w:rPr>
-        <w:t xml:space="preserve"> </w:t>
-      </w:r>
-      <w:r>
-        <w:rPr>
-          <w:rFonts w:ascii="Book Antiqua" w:hAnsi="Book Antiqua"/>
-          <w:sz w:val="21"/>
-        </w:rPr>
-        <w:t>in</w:t>
-      </w:r>
-      <w:r>
-        <w:rPr>
-          <w:rFonts w:ascii="Book Antiqua" w:hAnsi="Book Antiqua"/>
-          <w:sz w:val="21"/>
-        </w:rPr>
-        <w:t xml:space="preserve"> </w:t>
-      </w:r>
-      <w:r>
-        <w:rPr>
-          <w:rFonts w:ascii="Book Antiqua" w:hAnsi="Book Antiqua"/>
-          <w:b/>
-          <w:i/>
-          <w:sz w:val="21"/>
-        </w:rPr>
-        <w:t>Agile</w:t>
-      </w:r>
-      <w:r>
-        <w:rPr>
-          <w:rFonts w:ascii="Book Antiqua" w:hAnsi="Book Antiqua"/>
-          <w:i/>
-          <w:sz w:val="21"/>
-        </w:rPr>
-        <w:t xml:space="preserve"> </w:t>
-      </w:r>
-      <w:r>
-        <w:rPr>
-          <w:rFonts w:ascii="Book Antiqua" w:hAnsi="Book Antiqua"/>
-          <w:sz w:val="21"/>
         </w:rPr>
         <w:t>methodology</w:t>
       </w:r>
       <w:r>
         <w:rPr>
           <w:rFonts w:ascii="Book Antiqua" w:hAnsi="Book Antiqua"/>
-          <w:sz w:val="21"/>
         </w:rPr>
         <w:t xml:space="preserve"> (Scrum)</w:t>
       </w:r>
       <w:r>
         <w:rPr>
           <w:rFonts w:ascii="Book Antiqua" w:hAnsi="Book Antiqua"/>
-          <w:sz w:val="21"/>
         </w:rPr>
         <w:t>.</w:t>
       </w:r>
@@ -756,64 +640,49 @@
         <w:jc w:val="both"/>
         <w:rPr>
           <w:rFonts w:ascii="Book Antiqua" w:hAnsi="Book Antiqua"/>
-          <w:sz w:val="21"/>
-        </w:rPr>
-      </w:pPr>
-      <w:r>
-        <w:rPr>
-          <w:rFonts w:ascii="Book Antiqua" w:hAnsi="Book Antiqua"/>
-          <w:sz w:val="21"/>
+        </w:rPr>
+      </w:pPr>
+      <w:r>
+        <w:rPr>
+          <w:rFonts w:ascii="Book Antiqua" w:hAnsi="Book Antiqua"/>
         </w:rPr>
         <w:t xml:space="preserve">Assisted Quality Assurance in </w:t>
       </w:r>
       <w:r>
         <w:rPr>
           <w:rFonts w:ascii="Book Antiqua" w:hAnsi="Book Antiqua"/>
-          <w:sz w:val="21"/>
         </w:rPr>
         <w:t>extensive testing, detected and repaired bad code/</w:t>
       </w:r>
       <w:r>
         <w:rPr>
           <w:rFonts w:ascii="Book Antiqua" w:hAnsi="Book Antiqua"/>
-          <w:sz w:val="21"/>
         </w:rPr>
         <w:t xml:space="preserve">design </w:t>
       </w:r>
       <w:r>
         <w:rPr>
           <w:rFonts w:ascii="Book Antiqua" w:hAnsi="Book Antiqua"/>
-          <w:sz w:val="21"/>
         </w:rPr>
         <w:t>with</w:t>
       </w:r>
       <w:r>
         <w:rPr>
           <w:rFonts w:ascii="Book Antiqua" w:hAnsi="Book Antiqua"/>
-          <w:sz w:val="21"/>
         </w:rPr>
         <w:t xml:space="preserve"> empirical strategy, and </w:t>
       </w:r>
       <w:r>
         <w:rPr>
           <w:rFonts w:ascii="Book Antiqua" w:hAnsi="Book Antiqua"/>
-          <w:sz w:val="21"/>
         </w:rPr>
         <w:t xml:space="preserve">from </w:t>
       </w:r>
       <w:r>
         <w:rPr>
           <w:rFonts w:ascii="Book Antiqua" w:hAnsi="Book Antiqua"/>
-          <w:sz w:val="21"/>
-        </w:rPr>
-        <w:t>version control history</w:t>
-      </w:r>
-      <w:r>
-        <w:rPr>
-          <w:rFonts w:ascii="Book Antiqua" w:hAnsi="Book Antiqua"/>
-          <w:sz w:val="21"/>
-        </w:rPr>
-        <w:t>.</w:t>
+        </w:rPr>
+        <w:t>version control history.</w:t>
       </w:r>
     </w:p>
     <w:p>
@@ -821,7 +690,7 @@
         <w:tabs>
           <w:tab w:val="right" w:pos="10204"/>
         </w:tabs>
-        <w:spacing w:before="20"/>
+        <w:spacing w:before="20" w:line="276" w:lineRule="auto"/>
         <w:rPr>
           <w:rFonts w:ascii="Book Antiqua" w:hAnsi="Book Antiqua"/>
           <w:sz w:val="21"/>
@@ -831,6 +700,7 @@
         <w:rPr>
           <w:rFonts w:ascii="Book Antiqua" w:hAnsi="Book Antiqua"/>
           <w:b/>
+          <w:sz w:val="24"/>
           <w:szCs w:val="23"/>
         </w:rPr>
         <w:t>Embedded System Laboratory</w:t>
@@ -839,6 +709,7 @@
         <w:rPr>
           <w:rFonts w:ascii="Book Antiqua" w:hAnsi="Book Antiqua"/>
           <w:b/>
+          <w:sz w:val="24"/>
           <w:szCs w:val="23"/>
         </w:rPr>
         <w:t xml:space="preserve"> of Software</w:t>
@@ -847,6 +718,7 @@
         <w:rPr>
           <w:rFonts w:ascii="Book Antiqua" w:hAnsi="Book Antiqua"/>
           <w:b/>
+          <w:sz w:val="24"/>
           <w:szCs w:val="23"/>
         </w:rPr>
         <w:t xml:space="preserve"> Institute</w:t>
@@ -855,6 +727,7 @@
         <w:rPr>
           <w:rFonts w:ascii="Book Antiqua" w:hAnsi="Book Antiqua"/>
           <w:b/>
+          <w:sz w:val="24"/>
           <w:szCs w:val="23"/>
         </w:rPr>
         <w:t xml:space="preserve">, </w:t>
@@ -863,6 +736,7 @@
         <w:rPr>
           <w:rFonts w:ascii="Book Antiqua" w:hAnsi="Book Antiqua"/>
           <w:b/>
+          <w:sz w:val="24"/>
           <w:szCs w:val="23"/>
         </w:rPr>
         <w:t>Nanjing University</w:t>
@@ -884,34 +758,29 @@
         <w:rPr>
           <w:rFonts w:ascii="Book Antiqua" w:hAnsi="Book Antiqua"/>
           <w:i/>
-          <w:sz w:val="21"/>
-        </w:rPr>
-      </w:pPr>
-      <w:r>
-        <w:rPr>
-          <w:rFonts w:ascii="Book Antiqua" w:hAnsi="Book Antiqua"/>
-          <w:sz w:val="21"/>
+        </w:rPr>
+      </w:pPr>
+      <w:r>
+        <w:rPr>
+          <w:rFonts w:ascii="Book Antiqua" w:hAnsi="Book Antiqua"/>
         </w:rPr>
         <w:t>Research Assistant</w:t>
       </w:r>
       <w:r>
         <w:rPr>
           <w:rFonts w:ascii="Book Antiqua" w:hAnsi="Book Antiqua"/>
-          <w:sz w:val="21"/>
         </w:rPr>
         <w:t>,</w:t>
       </w:r>
       <w:r>
         <w:rPr>
           <w:rFonts w:ascii="Book Antiqua" w:hAnsi="Book Antiqua"/>
-          <w:sz w:val="21"/>
         </w:rPr>
         <w:t xml:space="preserve"> supervised by Prof. Haitao Liu</w:t>
       </w:r>
       <w:r>
         <w:rPr>
           <w:rFonts w:ascii="Book Antiqua" w:hAnsi="Book Antiqua"/>
-          <w:sz w:val="21"/>
         </w:rPr>
         <w:tab/>
       </w:r>
@@ -919,7 +788,6 @@
         <w:rPr>
           <w:rFonts w:ascii="Book Antiqua" w:hAnsi="Book Antiqua"/>
           <w:i/>
-          <w:sz w:val="21"/>
         </w:rPr>
         <w:t>Jan.</w:t>
       </w:r>
@@ -927,7 +795,6 @@
         <w:rPr>
           <w:rFonts w:ascii="Book Antiqua" w:hAnsi="Book Antiqua"/>
           <w:i/>
-          <w:sz w:val="21"/>
         </w:rPr>
         <w:t xml:space="preserve">2016 ~ </w:t>
       </w:r>
@@ -935,7 +802,6 @@
         <w:rPr>
           <w:rFonts w:ascii="Book Antiqua" w:hAnsi="Book Antiqua"/>
           <w:i/>
-          <w:sz w:val="21"/>
         </w:rPr>
         <w:t>June</w:t>
       </w:r>
@@ -943,7 +809,6 @@
         <w:rPr>
           <w:rFonts w:ascii="Book Antiqua" w:hAnsi="Book Antiqua"/>
           <w:i/>
-          <w:sz w:val="21"/>
         </w:rPr>
         <w:t xml:space="preserve"> 2016</w:t>
       </w:r>
@@ -961,76 +826,65 @@
         <w:jc w:val="both"/>
         <w:rPr>
           <w:rFonts w:ascii="Book Antiqua" w:hAnsi="Book Antiqua"/>
-          <w:sz w:val="21"/>
-        </w:rPr>
-      </w:pPr>
-      <w:r>
-        <w:rPr>
-          <w:rFonts w:ascii="Book Antiqua" w:hAnsi="Book Antiqua"/>
-          <w:sz w:val="21"/>
+        </w:rPr>
+      </w:pPr>
+      <w:r>
+        <w:rPr>
+          <w:rFonts w:ascii="Book Antiqua" w:hAnsi="Book Antiqua"/>
         </w:rPr>
         <w:t xml:space="preserve">Designed an embedded mini car </w:t>
       </w:r>
       <w:r>
         <w:rPr>
           <w:rFonts w:ascii="Book Antiqua" w:hAnsi="Book Antiqua"/>
-          <w:sz w:val="21"/>
         </w:rPr>
         <w:t>o</w:t>
       </w:r>
       <w:r>
         <w:rPr>
           <w:rFonts w:ascii="Book Antiqua" w:hAnsi="Book Antiqua"/>
-          <w:sz w:val="21"/>
         </w:rPr>
         <w:t xml:space="preserve">n </w:t>
       </w:r>
       <w:r>
         <w:rPr>
           <w:rFonts w:ascii="Book Antiqua" w:hAnsi="Book Antiqua"/>
-          <w:sz w:val="21"/>
         </w:rPr>
         <w:t xml:space="preserve">the </w:t>
       </w:r>
       <w:r>
         <w:rPr>
           <w:rFonts w:ascii="Book Antiqua" w:hAnsi="Book Antiqua"/>
-          <w:sz w:val="21"/>
         </w:rPr>
         <w:t xml:space="preserve">Arduino platform </w:t>
       </w:r>
       <w:r>
         <w:rPr>
           <w:rFonts w:ascii="Book Antiqua" w:hAnsi="Book Antiqua"/>
-          <w:sz w:val="21"/>
         </w:rPr>
         <w:t>which can be monitored</w:t>
       </w:r>
       <w:r>
         <w:rPr>
           <w:rFonts w:ascii="Book Antiqua" w:hAnsi="Book Antiqua"/>
-          <w:sz w:val="21"/>
         </w:rPr>
         <w:t xml:space="preserve"> by </w:t>
       </w:r>
       <w:r>
         <w:rPr>
           <w:rFonts w:ascii="Book Antiqua" w:hAnsi="Book Antiqua"/>
-          <w:sz w:val="21"/>
         </w:rPr>
         <w:t xml:space="preserve">either </w:t>
       </w:r>
       <w:r>
         <w:rPr>
           <w:rFonts w:ascii="Book Antiqua" w:hAnsi="Book Antiqua"/>
-          <w:sz w:val="21"/>
         </w:rPr>
         <w:t>voice order</w:t>
       </w:r>
       <w:r>
         <w:rPr>
           <w:rFonts w:ascii="Book Antiqua" w:hAnsi="Book Antiqua"/>
-          <w:sz w:val="21"/>
         </w:rPr>
         <w:t xml:space="preserve"> or </w:t>
       </w:r>
@@ -1039,35 +893,30 @@
           <w:rFonts w:ascii="Book Antiqua" w:hAnsi="Book Antiqua"/>
           <w:b/>
           <w:i/>
-          <w:sz w:val="21"/>
         </w:rPr>
         <w:t>Android</w:t>
       </w:r>
       <w:r>
         <w:rPr>
           <w:rFonts w:ascii="Book Antiqua" w:hAnsi="Book Antiqua"/>
-          <w:sz w:val="21"/>
         </w:rPr>
         <w:t xml:space="preserve"> Device via </w:t>
       </w:r>
       <w:r>
         <w:rPr>
           <w:rFonts w:ascii="Book Antiqua" w:hAnsi="Book Antiqua"/>
-          <w:sz w:val="21"/>
         </w:rPr>
         <w:t>Bluetooth</w:t>
       </w:r>
       <w:r>
         <w:rPr>
           <w:rFonts w:ascii="Book Antiqua" w:hAnsi="Book Antiqua"/>
-          <w:sz w:val="21"/>
         </w:rPr>
         <w:t>.</w:t>
       </w:r>
       <w:r>
         <w:rPr>
           <w:rFonts w:ascii="Book Antiqua" w:hAnsi="Book Antiqua"/>
-          <w:sz w:val="21"/>
         </w:rPr>
         <w:t xml:space="preserve"> </w:t>
       </w:r>
@@ -1085,90 +934,73 @@
         <w:jc w:val="both"/>
         <w:rPr>
           <w:rFonts w:ascii="Book Antiqua" w:hAnsi="Book Antiqua"/>
-          <w:sz w:val="21"/>
-        </w:rPr>
-      </w:pPr>
-      <w:r>
-        <w:rPr>
-          <w:rFonts w:ascii="Book Antiqua" w:hAnsi="Book Antiqua"/>
-          <w:sz w:val="21"/>
+        </w:rPr>
+      </w:pPr>
+      <w:r>
+        <w:rPr>
+          <w:rFonts w:ascii="Book Antiqua" w:hAnsi="Book Antiqua"/>
         </w:rPr>
         <w:t xml:space="preserve">Explored </w:t>
       </w:r>
       <w:r>
         <w:rPr>
           <w:rFonts w:ascii="Book Antiqua" w:hAnsi="Book Antiqua"/>
-          <w:sz w:val="21"/>
-        </w:rPr>
-        <w:t>a</w:t>
-      </w:r>
-      <w:r>
-        <w:rPr>
-          <w:rFonts w:ascii="Book Antiqua" w:hAnsi="Book Antiqua"/>
-          <w:sz w:val="21"/>
-        </w:rPr>
-        <w:t xml:space="preserve"> speech recognition toolkit</w:t>
-      </w:r>
-      <w:r>
-        <w:rPr>
-          <w:rFonts w:ascii="Book Antiqua" w:hAnsi="Book Antiqua"/>
-          <w:sz w:val="21"/>
+        </w:rPr>
+        <w:t>a speech recognition toolkit</w:t>
+      </w:r>
+      <w:r>
+        <w:rPr>
+          <w:rFonts w:ascii="Book Antiqua" w:hAnsi="Book Antiqua"/>
         </w:rPr>
         <w:t xml:space="preserve"> </w:t>
       </w:r>
       <w:r>
         <w:rPr>
           <w:rFonts w:ascii="Book Antiqua" w:hAnsi="Book Antiqua"/>
-          <w:sz w:val="21"/>
         </w:rPr>
         <w:t>(</w:t>
       </w:r>
       <w:r>
         <w:rPr>
           <w:rFonts w:ascii="Book Antiqua" w:hAnsi="Book Antiqua"/>
-          <w:sz w:val="21"/>
         </w:rPr>
         <w:t>CMU Sphinx</w:t>
       </w:r>
       <w:r>
         <w:rPr>
           <w:rFonts w:ascii="Book Antiqua" w:hAnsi="Book Antiqua"/>
-          <w:sz w:val="21"/>
         </w:rPr>
         <w:t>)</w:t>
       </w:r>
       <w:r>
         <w:rPr>
           <w:rFonts w:ascii="Book Antiqua" w:hAnsi="Book Antiqua"/>
-          <w:sz w:val="21"/>
-        </w:rPr>
-        <w:t xml:space="preserve"> and</w:t>
-      </w:r>
-      <w:r>
-        <w:rPr>
-          <w:rFonts w:ascii="Book Antiqua" w:hAnsi="Book Antiqua"/>
-          <w:sz w:val="21"/>
-        </w:rPr>
-        <w:t xml:space="preserve"> accommodat</w:t>
-      </w:r>
-      <w:r>
-        <w:rPr>
-          <w:rFonts w:ascii="Book Antiqua" w:hAnsi="Book Antiqua"/>
-          <w:sz w:val="21"/>
-        </w:rPr>
-        <w:t>ed</w:t>
-      </w:r>
-      <w:r>
-        <w:rPr>
-          <w:rFonts w:ascii="Book Antiqua" w:hAnsi="Book Antiqua"/>
-          <w:sz w:val="21"/>
-        </w:rPr>
-        <w:t xml:space="preserve"> it into Mandarin environment</w:t>
-      </w:r>
-      <w:r>
-        <w:rPr>
-          <w:rFonts w:ascii="Book Antiqua" w:hAnsi="Book Antiqua"/>
-          <w:sz w:val="21"/>
+        </w:rPr>
+        <w:t xml:space="preserve"> and </w:t>
+      </w:r>
+      <w:proofErr w:type="spellStart"/>
+      <w:r>
+        <w:rPr>
+          <w:rFonts w:ascii="Book Antiqua" w:hAnsi="Book Antiqua"/>
+        </w:rPr>
+        <w:t>IflyTek</w:t>
+      </w:r>
+      <w:proofErr w:type="spellEnd"/>
+      <w:r>
+        <w:rPr>
+          <w:rFonts w:ascii="Book Antiqua" w:hAnsi="Book Antiqua"/>
+        </w:rPr>
+        <w:t xml:space="preserve"> API in </w:t>
+      </w:r>
+      <w:r>
+        <w:rPr>
+          <w:rFonts w:ascii="Book Antiqua" w:hAnsi="Book Antiqua"/>
+        </w:rPr>
+        <w:t>Mandarin environment</w:t>
+      </w:r>
+      <w:r>
+        <w:rPr>
+          <w:rFonts w:ascii="Book Antiqua" w:hAnsi="Book Antiqua"/>
         </w:rPr>
         <w:t>.</w:t>
       </w:r>
@@ -1179,18 +1011,18 @@
         <w:pBdr>
           <w:bottom w:val="single" w:sz="6" w:space="1" w:color="auto"/>
         </w:pBdr>
-        <w:spacing w:before="60"/>
+        <w:spacing w:before="160"/>
         <w:ind w:left="0"/>
         <w:rPr>
           <w:rFonts w:cs="Times New Roman"/>
-          <w:sz w:val="26"/>
+          <w:sz w:val="28"/>
           <w:szCs w:val="26"/>
         </w:rPr>
       </w:pPr>
       <w:r>
         <w:rPr>
           <w:rFonts w:cs="Times New Roman"/>
-          <w:sz w:val="26"/>
+          <w:sz w:val="28"/>
           <w:szCs w:val="26"/>
         </w:rPr>
         <w:t>Selected Projects</w:t>
@@ -1203,13 +1035,13 @@
           <w:tab w:val="right" w:pos="10204"/>
         </w:tabs>
         <w:wordWrap w:val="0"/>
-        <w:spacing w:beforeLines="10" w:before="24"/>
+        <w:spacing w:beforeLines="10" w:before="24" w:line="276" w:lineRule="auto"/>
         <w:ind w:left="289"/>
         <w:rPr>
           <w:rFonts w:eastAsiaTheme="minorEastAsia" w:cs="Times New Roman"/>
           <w:b w:val="0"/>
           <w:i/>
-          <w:sz w:val="21"/>
+          <w:sz w:val="22"/>
           <w:szCs w:val="21"/>
           <w:lang w:eastAsia="zh-CN"/>
         </w:rPr>
@@ -1217,137 +1049,63 @@
       <w:r>
         <w:rPr>
           <w:rFonts w:eastAsiaTheme="minorEastAsia" w:cs="Times New Roman"/>
-          <w:sz w:val="22"/>
           <w:szCs w:val="23"/>
           <w:lang w:eastAsia="zh-CN"/>
         </w:rPr>
-        <w:t>F</w:t>
-      </w:r>
-      <w:r>
-        <w:rPr>
-          <w:rFonts w:eastAsiaTheme="minorEastAsia" w:cs="Times New Roman"/>
-          <w:sz w:val="22"/>
+        <w:t xml:space="preserve">Flight </w:t>
+      </w:r>
+      <w:r>
+        <w:rPr>
+          <w:rFonts w:eastAsiaTheme="minorEastAsia" w:cs="Times New Roman"/>
           <w:szCs w:val="23"/>
           <w:lang w:eastAsia="zh-CN"/>
         </w:rPr>
-        <w:t xml:space="preserve">light </w:t>
-      </w:r>
-      <w:r>
-        <w:rPr>
-          <w:rFonts w:eastAsiaTheme="minorEastAsia" w:cs="Times New Roman"/>
-          <w:sz w:val="22"/>
+        <w:t>D</w:t>
+      </w:r>
+      <w:r>
+        <w:rPr>
+          <w:rFonts w:eastAsiaTheme="minorEastAsia" w:cs="Times New Roman"/>
           <w:szCs w:val="23"/>
           <w:lang w:eastAsia="zh-CN"/>
         </w:rPr>
-        <w:t>D</w:t>
-      </w:r>
-      <w:r>
-        <w:rPr>
-          <w:rFonts w:eastAsiaTheme="minorEastAsia" w:cs="Times New Roman"/>
-          <w:sz w:val="22"/>
+        <w:t xml:space="preserve">elay </w:t>
+      </w:r>
+      <w:r>
+        <w:rPr>
+          <w:rFonts w:eastAsiaTheme="minorEastAsia" w:cs="Times New Roman"/>
           <w:szCs w:val="23"/>
           <w:lang w:eastAsia="zh-CN"/>
         </w:rPr>
-        <w:t xml:space="preserve">elay </w:t>
-      </w:r>
-      <w:r>
-        <w:rPr>
-          <w:rFonts w:eastAsiaTheme="minorEastAsia" w:cs="Times New Roman"/>
-          <w:sz w:val="22"/>
+        <w:t>W</w:t>
+      </w:r>
+      <w:r>
+        <w:rPr>
+          <w:rFonts w:eastAsiaTheme="minorEastAsia" w:cs="Times New Roman"/>
           <w:szCs w:val="23"/>
           <w:lang w:eastAsia="zh-CN"/>
         </w:rPr>
-        <w:t>W</w:t>
-      </w:r>
-      <w:r>
-        <w:rPr>
-          <w:rFonts w:eastAsiaTheme="minorEastAsia" w:cs="Times New Roman"/>
-          <w:sz w:val="22"/>
+        <w:t xml:space="preserve">arning </w:t>
+      </w:r>
+      <w:r>
+        <w:rPr>
+          <w:rFonts w:eastAsiaTheme="minorEastAsia" w:cs="Times New Roman"/>
           <w:szCs w:val="23"/>
           <w:lang w:eastAsia="zh-CN"/>
         </w:rPr>
-        <w:t xml:space="preserve">arning </w:t>
-      </w:r>
-      <w:r>
-        <w:rPr>
-          <w:rFonts w:eastAsiaTheme="minorEastAsia" w:cs="Times New Roman"/>
-          <w:sz w:val="22"/>
+        <w:t>S</w:t>
+      </w:r>
+      <w:r>
+        <w:rPr>
+          <w:rFonts w:eastAsiaTheme="minorEastAsia" w:cs="Times New Roman"/>
           <w:szCs w:val="23"/>
           <w:lang w:eastAsia="zh-CN"/>
         </w:rPr>
-        <w:t>S</w:t>
-      </w:r>
-      <w:r>
-        <w:rPr>
-          <w:rFonts w:eastAsiaTheme="minorEastAsia" w:cs="Times New Roman"/>
-          <w:sz w:val="22"/>
-          <w:szCs w:val="23"/>
-          <w:lang w:eastAsia="zh-CN"/>
-        </w:rPr>
         <w:t>ystem</w:t>
       </w:r>
       <w:r>
         <w:rPr>
           <w:rFonts w:eastAsiaTheme="minorEastAsia" w:cs="Times New Roman"/>
           <w:sz w:val="22"/>
-          <w:szCs w:val="23"/>
-          <w:lang w:eastAsia="zh-CN"/>
-        </w:rPr>
-        <w:t xml:space="preserve"> </w:t>
-      </w:r>
-      <w:r>
-        <w:rPr>
-          <w:rFonts w:eastAsiaTheme="minorEastAsia" w:cs="Times New Roman"/>
-          <w:b w:val="0"/>
-          <w:sz w:val="22"/>
-          <w:szCs w:val="23"/>
-          <w:lang w:eastAsia="zh-CN"/>
-        </w:rPr>
-        <w:t>[</w:t>
-      </w:r>
-      <w:r>
-        <w:rPr>
-          <w:rFonts w:eastAsiaTheme="minorEastAsia" w:cs="Times New Roman"/>
-          <w:b w:val="0"/>
-          <w:sz w:val="22"/>
-          <w:szCs w:val="23"/>
-          <w:lang w:eastAsia="zh-CN"/>
-        </w:rPr>
-        <w:t xml:space="preserve">course project of </w:t>
-      </w:r>
-      <w:r>
-        <w:rPr>
-          <w:rFonts w:eastAsiaTheme="minorEastAsia" w:cs="Times New Roman"/>
-          <w:i/>
-          <w:sz w:val="22"/>
-          <w:szCs w:val="23"/>
-          <w:lang w:eastAsia="zh-CN"/>
-        </w:rPr>
-        <w:t>Data Mining</w:t>
-      </w:r>
-      <w:r>
-        <w:rPr>
-          <w:rFonts w:eastAsiaTheme="minorEastAsia" w:cs="Times New Roman"/>
-          <w:b w:val="0"/>
-          <w:sz w:val="22"/>
-          <w:szCs w:val="23"/>
-          <w:lang w:eastAsia="zh-CN"/>
-        </w:rPr>
-        <w:t>]</w:t>
-      </w:r>
-      <w:r>
-        <w:rPr>
-          <w:rFonts w:eastAsiaTheme="minorEastAsia" w:cs="Times New Roman"/>
-          <w:sz w:val="22"/>
-          <w:szCs w:val="23"/>
-          <w:lang w:eastAsia="zh-CN"/>
-        </w:rPr>
-        <w:t xml:space="preserve"> </w:t>
-      </w:r>
-      <w:r>
-        <w:rPr>
-          <w:rFonts w:eastAsiaTheme="minorEastAsia" w:cs="Times New Roman"/>
-          <w:sz w:val="22"/>
           <w:lang w:eastAsia="zh-CN"/>
         </w:rPr>
         <w:tab/>
@@ -1357,7 +1115,7 @@
           <w:rFonts w:eastAsiaTheme="minorEastAsia" w:cs="Times New Roman"/>
           <w:b w:val="0"/>
           <w:i/>
-          <w:sz w:val="21"/>
+          <w:sz w:val="22"/>
           <w:szCs w:val="21"/>
           <w:lang w:eastAsia="zh-CN"/>
         </w:rPr>
@@ -1368,44 +1126,22 @@
           <w:rFonts w:eastAsiaTheme="minorEastAsia" w:cs="Times New Roman" w:hint="eastAsia"/>
           <w:b w:val="0"/>
           <w:i/>
-          <w:sz w:val="21"/>
+          <w:sz w:val="22"/>
           <w:szCs w:val="21"/>
           <w:lang w:eastAsia="zh-CN"/>
         </w:rPr>
-        <w:t>.2018</w:t>
-      </w:r>
-      <w:r>
-        <w:rPr>
-          <w:rFonts w:eastAsiaTheme="minorEastAsia" w:cs="Times New Roman" w:hint="eastAsia"/>
-          <w:b w:val="0"/>
-          <w:i/>
-          <w:sz w:val="21"/>
+        <w:t xml:space="preserve">.2018 </w:t>
+      </w:r>
+      <w:r>
+        <w:rPr>
+          <w:rFonts w:eastAsiaTheme="minorEastAsia" w:cs="Times New Roman"/>
+          <w:b w:val="0"/>
+          <w:i/>
+          <w:sz w:val="22"/>
           <w:szCs w:val="21"/>
           <w:lang w:eastAsia="zh-CN"/>
         </w:rPr>
-        <w:t xml:space="preserve"> </w:t>
-      </w:r>
-      <w:r>
-        <w:rPr>
-          <w:rFonts w:eastAsiaTheme="minorEastAsia" w:cs="Times New Roman"/>
-          <w:b w:val="0"/>
-          <w:i/>
-          <w:sz w:val="21"/>
-          <w:szCs w:val="21"/>
-          <w:lang w:eastAsia="zh-CN"/>
-        </w:rPr>
-        <w:t xml:space="preserve">~ </w:t>
-      </w:r>
-      <w:r>
-        <w:rPr>
-          <w:rFonts w:eastAsiaTheme="minorEastAsia" w:cs="Times New Roman"/>
-          <w:b w:val="0"/>
-          <w:i/>
-          <w:sz w:val="21"/>
-          <w:szCs w:val="21"/>
-          <w:lang w:eastAsia="zh-CN"/>
-        </w:rPr>
-        <w:t>Mar.2018</w:t>
+        <w:t>~ Mar.2018</w:t>
       </w:r>
     </w:p>
     <w:p>
@@ -1422,7 +1158,6 @@
         <w:jc w:val="both"/>
         <w:rPr>
           <w:rFonts w:eastAsiaTheme="minorEastAsia" w:cs="Times New Roman"/>
-          <w:sz w:val="22"/>
           <w:szCs w:val="23"/>
           <w:lang w:eastAsia="zh-CN"/>
         </w:rPr>
@@ -1431,21 +1166,11 @@
         <w:rPr>
           <w:rFonts w:eastAsiaTheme="minorEastAsia" w:cs="Times New Roman"/>
           <w:b w:val="0"/>
-          <w:sz w:val="21"/>
+          <w:sz w:val="22"/>
           <w:szCs w:val="23"/>
           <w:lang w:eastAsia="zh-CN"/>
         </w:rPr>
-        <w:t xml:space="preserve">Developed a simulated system to analyze and </w:t>
-      </w:r>
-      <w:r>
-        <w:rPr>
-          <w:rFonts w:eastAsiaTheme="minorEastAsia" w:cs="Times New Roman"/>
-          <w:b w:val="0"/>
-          <w:sz w:val="21"/>
-          <w:szCs w:val="23"/>
-          <w:lang w:eastAsia="zh-CN"/>
-        </w:rPr>
-        <w:t>predict whether a flight will be delayed or not.</w:t>
+        <w:t>Developed a simulated system to analyze and predict whether a flight will be delayed or not.</w:t>
       </w:r>
     </w:p>
     <w:p>
@@ -1462,7 +1187,6 @@
         <w:jc w:val="both"/>
         <w:rPr>
           <w:rFonts w:eastAsiaTheme="minorEastAsia" w:cs="Times New Roman"/>
-          <w:sz w:val="22"/>
           <w:szCs w:val="23"/>
           <w:lang w:eastAsia="zh-CN"/>
         </w:rPr>
@@ -1471,167 +1195,117 @@
         <w:rPr>
           <w:rFonts w:eastAsiaTheme="minorEastAsia" w:cs="Times New Roman"/>
           <w:b w:val="0"/>
-          <w:sz w:val="21"/>
+          <w:sz w:val="22"/>
           <w:szCs w:val="23"/>
           <w:lang w:eastAsia="zh-CN"/>
         </w:rPr>
-        <w:t>Retrieve</w:t>
-      </w:r>
-      <w:r>
-        <w:rPr>
-          <w:rFonts w:eastAsiaTheme="minorEastAsia" w:cs="Times New Roman"/>
-          <w:b w:val="0"/>
-          <w:sz w:val="21"/>
+        <w:t xml:space="preserve">Retrieved the latest available 12-month On-Time Performance data </w:t>
+      </w:r>
+      <w:r>
+        <w:rPr>
+          <w:rFonts w:eastAsiaTheme="minorEastAsia" w:cs="Times New Roman" w:hint="eastAsia"/>
+          <w:b w:val="0"/>
+          <w:sz w:val="22"/>
           <w:szCs w:val="23"/>
           <w:lang w:eastAsia="zh-CN"/>
         </w:rPr>
-        <w:t>d</w:t>
-      </w:r>
-      <w:r>
-        <w:rPr>
-          <w:rFonts w:eastAsiaTheme="minorEastAsia" w:cs="Times New Roman"/>
-          <w:b w:val="0"/>
-          <w:sz w:val="21"/>
+        <w:t>from</w:t>
+      </w:r>
+      <w:r>
+        <w:rPr>
+          <w:rFonts w:eastAsiaTheme="minorEastAsia" w:cs="Times New Roman"/>
+          <w:b w:val="0"/>
+          <w:sz w:val="22"/>
           <w:szCs w:val="23"/>
           <w:lang w:eastAsia="zh-CN"/>
         </w:rPr>
-        <w:t xml:space="preserve"> the latest available 12-month On-Time Performance data</w:t>
-      </w:r>
-      <w:r>
-        <w:rPr>
-          <w:rFonts w:eastAsiaTheme="minorEastAsia" w:cs="Times New Roman"/>
-          <w:b w:val="0"/>
-          <w:sz w:val="21"/>
+        <w:t xml:space="preserve"> Pittsburgh Airport</w:t>
+      </w:r>
+      <w:r>
+        <w:rPr>
+          <w:rFonts w:eastAsiaTheme="minorEastAsia" w:cs="Times New Roman"/>
+          <w:b w:val="0"/>
+          <w:sz w:val="22"/>
           <w:szCs w:val="23"/>
           <w:lang w:eastAsia="zh-CN"/>
         </w:rPr>
+        <w:t xml:space="preserve">, trained it on logistic regression, pruned trees, LDA, QDA, and random forest before finally selecting </w:t>
+      </w:r>
+      <w:r>
+        <w:rPr>
+          <w:rFonts w:eastAsiaTheme="minorEastAsia" w:cs="Times New Roman"/>
+          <w:i/>
+          <w:sz w:val="22"/>
+          <w:szCs w:val="23"/>
+          <w:lang w:eastAsia="zh-CN"/>
+        </w:rPr>
+        <w:t xml:space="preserve">random </w:t>
+      </w:r>
+      <w:r>
+        <w:rPr>
+          <w:rFonts w:eastAsiaTheme="minorEastAsia" w:cs="Times New Roman"/>
+          <w:i/>
+          <w:sz w:val="22"/>
+          <w:szCs w:val="23"/>
+          <w:lang w:eastAsia="zh-CN"/>
+        </w:rPr>
+        <w:t>forest</w:t>
+      </w:r>
+      <w:r>
+        <w:rPr>
+          <w:rFonts w:eastAsiaTheme="minorEastAsia" w:cs="Times New Roman"/>
+          <w:b w:val="0"/>
+          <w:sz w:val="22"/>
+          <w:szCs w:val="23"/>
+          <w:lang w:eastAsia="zh-CN"/>
+        </w:rPr>
         <w:t xml:space="preserve"> </w:t>
       </w:r>
       <w:r>
         <w:rPr>
+          <w:rFonts w:eastAsiaTheme="minorEastAsia" w:cs="Times New Roman"/>
+          <w:b w:val="0"/>
+          <w:sz w:val="22"/>
+          <w:szCs w:val="23"/>
+          <w:lang w:eastAsia="zh-CN"/>
+        </w:rPr>
+        <w:t xml:space="preserve">as our model for prediction based on </w:t>
+      </w:r>
+      <w:r>
+        <w:rPr>
           <w:rFonts w:eastAsiaTheme="minorEastAsia" w:cs="Times New Roman" w:hint="eastAsia"/>
-          <w:b w:val="0"/>
-          <w:sz w:val="21"/>
+          <w:i/>
+          <w:sz w:val="22"/>
           <w:szCs w:val="23"/>
           <w:lang w:eastAsia="zh-CN"/>
         </w:rPr>
-        <w:t>from</w:t>
-      </w:r>
-      <w:r>
-        <w:rPr>
-          <w:rFonts w:eastAsiaTheme="minorEastAsia" w:cs="Times New Roman"/>
-          <w:b w:val="0"/>
-          <w:sz w:val="21"/>
+        <w:t>c</w:t>
+      </w:r>
+      <w:r>
+        <w:rPr>
+          <w:rFonts w:eastAsiaTheme="minorEastAsia" w:cs="Times New Roman"/>
+          <w:i/>
+          <w:sz w:val="22"/>
           <w:szCs w:val="23"/>
           <w:lang w:eastAsia="zh-CN"/>
         </w:rPr>
-        <w:t xml:space="preserve"> Pittsburgh Airport</w:t>
-      </w:r>
-      <w:r>
-        <w:rPr>
-          <w:rFonts w:eastAsiaTheme="minorEastAsia" w:cs="Times New Roman"/>
-          <w:b w:val="0"/>
-          <w:sz w:val="21"/>
+        <w:t>ross validation</w:t>
+      </w:r>
+      <w:r>
+        <w:rPr>
+          <w:rFonts w:eastAsiaTheme="minorEastAsia" w:cs="Times New Roman"/>
+          <w:b w:val="0"/>
+          <w:sz w:val="22"/>
           <w:szCs w:val="23"/>
           <w:lang w:eastAsia="zh-CN"/>
         </w:rPr>
-        <w:t xml:space="preserve">, trained it on </w:t>
-      </w:r>
-      <w:r>
-        <w:rPr>
-          <w:rFonts w:eastAsiaTheme="minorEastAsia" w:cs="Times New Roman"/>
-          <w:b w:val="0"/>
-          <w:sz w:val="21"/>
-          <w:szCs w:val="23"/>
-          <w:lang w:eastAsia="zh-CN"/>
-        </w:rPr>
-        <w:t>logistic regression, pruned trees, LDA, QDA, and random forest</w:t>
-      </w:r>
-      <w:r>
-        <w:rPr>
-          <w:rFonts w:eastAsiaTheme="minorEastAsia" w:cs="Times New Roman"/>
-          <w:b w:val="0"/>
-          <w:sz w:val="21"/>
-          <w:szCs w:val="23"/>
-          <w:lang w:eastAsia="zh-CN"/>
-        </w:rPr>
-        <w:t xml:space="preserve"> before finally selecting </w:t>
-      </w:r>
-      <w:r>
-        <w:rPr>
-          <w:rFonts w:eastAsiaTheme="minorEastAsia" w:cs="Times New Roman"/>
-          <w:i/>
-          <w:sz w:val="21"/>
-          <w:szCs w:val="23"/>
-          <w:lang w:eastAsia="zh-CN"/>
-        </w:rPr>
-        <w:t xml:space="preserve">random </w:t>
-      </w:r>
-      <w:r>
-        <w:rPr>
-          <w:rFonts w:eastAsiaTheme="minorEastAsia" w:cs="Times New Roman"/>
-          <w:i/>
-          <w:sz w:val="21"/>
-          <w:szCs w:val="23"/>
-          <w:lang w:eastAsia="zh-CN"/>
-        </w:rPr>
-        <w:t>forest</w:t>
-      </w:r>
-      <w:r>
-        <w:rPr>
-          <w:rFonts w:eastAsiaTheme="minorEastAsia" w:cs="Times New Roman"/>
-          <w:b w:val="0"/>
-          <w:sz w:val="21"/>
-          <w:szCs w:val="23"/>
-          <w:lang w:eastAsia="zh-CN"/>
-        </w:rPr>
-        <w:t xml:space="preserve"> </w:t>
-      </w:r>
-      <w:r>
-        <w:rPr>
-          <w:rFonts w:eastAsiaTheme="minorEastAsia" w:cs="Times New Roman"/>
-          <w:b w:val="0"/>
-          <w:sz w:val="21"/>
-          <w:szCs w:val="23"/>
-          <w:lang w:eastAsia="zh-CN"/>
-        </w:rPr>
-        <w:t xml:space="preserve">as our model for prediction based on </w:t>
-      </w:r>
-      <w:r>
-        <w:rPr>
-          <w:rFonts w:eastAsiaTheme="minorEastAsia" w:cs="Times New Roman" w:hint="eastAsia"/>
-          <w:i/>
-          <w:sz w:val="21"/>
-          <w:szCs w:val="23"/>
-          <w:lang w:eastAsia="zh-CN"/>
-        </w:rPr>
-        <w:t>c</w:t>
-      </w:r>
-      <w:r>
-        <w:rPr>
-          <w:rFonts w:eastAsiaTheme="minorEastAsia" w:cs="Times New Roman"/>
-          <w:i/>
-          <w:sz w:val="21"/>
-          <w:szCs w:val="23"/>
-          <w:lang w:eastAsia="zh-CN"/>
-        </w:rPr>
-        <w:t>ross validation</w:t>
-      </w:r>
-      <w:r>
-        <w:rPr>
-          <w:rFonts w:eastAsiaTheme="minorEastAsia" w:cs="Times New Roman"/>
-          <w:b w:val="0"/>
-          <w:sz w:val="21"/>
-          <w:szCs w:val="23"/>
-          <w:lang w:eastAsia="zh-CN"/>
-        </w:rPr>
         <w:t xml:space="preserve"> and </w:t>
       </w:r>
       <w:r>
         <w:rPr>
           <w:rFonts w:eastAsiaTheme="minorEastAsia" w:cs="Times New Roman"/>
           <w:b w:val="0"/>
-          <w:sz w:val="21"/>
+          <w:sz w:val="22"/>
           <w:szCs w:val="23"/>
           <w:lang w:eastAsia="zh-CN"/>
         </w:rPr>
@@ -1651,14 +1325,12 @@
           <w:rFonts w:eastAsiaTheme="minorEastAsia" w:cs="Times New Roman"/>
           <w:b w:val="0"/>
           <w:i/>
-          <w:sz w:val="22"/>
           <w:lang w:eastAsia="zh-CN"/>
         </w:rPr>
       </w:pPr>
       <w:r>
         <w:rPr>
           <w:rFonts w:eastAsiaTheme="minorEastAsia" w:cs="Times New Roman" w:hint="eastAsia"/>
-          <w:sz w:val="22"/>
           <w:szCs w:val="23"/>
           <w:lang w:eastAsia="zh-CN"/>
         </w:rPr>
@@ -1667,7 +1339,6 @@
       <w:r>
         <w:rPr>
           <w:rFonts w:eastAsiaTheme="minorEastAsia" w:cs="Times New Roman"/>
-          <w:sz w:val="22"/>
           <w:szCs w:val="23"/>
           <w:lang w:eastAsia="zh-CN"/>
         </w:rPr>
@@ -1676,7 +1347,6 @@
       <w:r>
         <w:rPr>
           <w:rFonts w:eastAsiaTheme="minorEastAsia" w:cs="Times New Roman"/>
-          <w:sz w:val="22"/>
           <w:szCs w:val="23"/>
           <w:lang w:eastAsia="zh-CN"/>
         </w:rPr>
@@ -1685,75 +1355,6 @@
       <w:r>
         <w:rPr>
           <w:rFonts w:eastAsiaTheme="minorEastAsia" w:cs="Times New Roman"/>
-          <w:b w:val="0"/>
-          <w:sz w:val="22"/>
-          <w:szCs w:val="23"/>
-          <w:lang w:eastAsia="zh-CN"/>
-        </w:rPr>
-        <w:t>[</w:t>
-      </w:r>
-      <w:r>
-        <w:rPr>
-          <w:rFonts w:eastAsiaTheme="minorEastAsia" w:cs="Times New Roman"/>
-          <w:b w:val="0"/>
-          <w:sz w:val="22"/>
-          <w:szCs w:val="23"/>
-          <w:lang w:eastAsia="zh-CN"/>
-        </w:rPr>
-        <w:t xml:space="preserve">course project of </w:t>
-      </w:r>
-      <w:r>
-        <w:rPr>
-          <w:rFonts w:eastAsiaTheme="minorEastAsia" w:cs="Times New Roman"/>
-          <w:i/>
-          <w:sz w:val="22"/>
-          <w:szCs w:val="23"/>
-          <w:lang w:eastAsia="zh-CN"/>
-        </w:rPr>
-        <w:t>Software Design</w:t>
-      </w:r>
-      <w:r>
-        <w:rPr>
-          <w:rFonts w:eastAsiaTheme="minorEastAsia" w:cs="Times New Roman"/>
-          <w:b w:val="0"/>
-          <w:sz w:val="22"/>
-          <w:szCs w:val="23"/>
-          <w:lang w:eastAsia="zh-CN"/>
-        </w:rPr>
-        <w:t xml:space="preserve">, </w:t>
-      </w:r>
-      <w:r>
-        <w:rPr>
-          <w:rFonts w:eastAsiaTheme="minorEastAsia" w:cs="Times New Roman"/>
-          <w:i/>
-          <w:sz w:val="22"/>
-          <w:szCs w:val="23"/>
-          <w:lang w:eastAsia="zh-CN"/>
-        </w:rPr>
-        <w:t>Web Services</w:t>
-      </w:r>
-      <w:r>
-        <w:rPr>
-          <w:rFonts w:eastAsiaTheme="minorEastAsia" w:cs="Times New Roman"/>
-          <w:b w:val="0"/>
-          <w:sz w:val="22"/>
-          <w:szCs w:val="23"/>
-          <w:lang w:eastAsia="zh-CN"/>
-        </w:rPr>
-        <w:t>]</w:t>
-      </w:r>
-      <w:r>
-        <w:rPr>
-          <w:rFonts w:eastAsiaTheme="minorEastAsia" w:cs="Times New Roman"/>
-          <w:sz w:val="22"/>
-          <w:szCs w:val="23"/>
-          <w:lang w:eastAsia="zh-CN"/>
-        </w:rPr>
-        <w:t xml:space="preserve"> </w:t>
-      </w:r>
-      <w:r>
-        <w:rPr>
-          <w:rFonts w:eastAsiaTheme="minorEastAsia" w:cs="Times New Roman"/>
           <w:sz w:val="22"/>
           <w:lang w:eastAsia="zh-CN"/>
         </w:rPr>
@@ -1764,7 +1365,7 @@
           <w:rFonts w:eastAsiaTheme="minorEastAsia" w:cs="Times New Roman"/>
           <w:b w:val="0"/>
           <w:i/>
-          <w:sz w:val="21"/>
+          <w:sz w:val="22"/>
           <w:szCs w:val="21"/>
           <w:lang w:eastAsia="zh-CN"/>
         </w:rPr>
@@ -1775,7 +1376,7 @@
           <w:rFonts w:eastAsiaTheme="minorEastAsia" w:cs="Times New Roman" w:hint="eastAsia"/>
           <w:b w:val="0"/>
           <w:i/>
-          <w:sz w:val="21"/>
+          <w:sz w:val="22"/>
           <w:szCs w:val="21"/>
           <w:lang w:eastAsia="zh-CN"/>
         </w:rPr>
@@ -1786,7 +1387,7 @@
           <w:rFonts w:eastAsiaTheme="minorEastAsia" w:cs="Times New Roman"/>
           <w:b w:val="0"/>
           <w:i/>
-          <w:sz w:val="21"/>
+          <w:sz w:val="22"/>
           <w:szCs w:val="21"/>
           <w:lang w:eastAsia="zh-CN"/>
         </w:rPr>
@@ -1797,7 +1398,7 @@
           <w:rFonts w:eastAsiaTheme="minorEastAsia" w:cs="Times New Roman"/>
           <w:b w:val="0"/>
           <w:i/>
-          <w:sz w:val="21"/>
+          <w:sz w:val="22"/>
           <w:szCs w:val="21"/>
           <w:lang w:eastAsia="zh-CN"/>
         </w:rPr>
@@ -1821,7 +1422,6 @@
           <w:rFonts w:eastAsiaTheme="minorEastAsia" w:cs="Times New Roman"/>
           <w:b w:val="0"/>
           <w:i/>
-          <w:sz w:val="22"/>
           <w:lang w:eastAsia="zh-CN"/>
         </w:rPr>
       </w:pPr>
@@ -1829,7 +1429,7 @@
         <w:rPr>
           <w:rFonts w:eastAsiaTheme="minorEastAsia" w:cs="Times New Roman" w:hint="eastAsia"/>
           <w:b w:val="0"/>
-          <w:sz w:val="21"/>
+          <w:sz w:val="22"/>
           <w:lang w:eastAsia="zh-CN"/>
         </w:rPr>
         <w:t xml:space="preserve">Developed a </w:t>
@@ -1838,7 +1438,7 @@
         <w:rPr>
           <w:rFonts w:eastAsiaTheme="minorEastAsia" w:cs="Times New Roman"/>
           <w:i/>
-          <w:sz w:val="21"/>
+          <w:sz w:val="22"/>
           <w:lang w:eastAsia="zh-CN"/>
         </w:rPr>
         <w:t xml:space="preserve">Java EE </w:t>
@@ -1847,7 +1447,7 @@
         <w:rPr>
           <w:rFonts w:eastAsiaTheme="minorEastAsia" w:cs="Times New Roman"/>
           <w:b w:val="0"/>
-          <w:sz w:val="21"/>
+          <w:sz w:val="22"/>
           <w:lang w:eastAsia="zh-CN"/>
         </w:rPr>
         <w:t>(Spring)</w:t>
@@ -1856,25 +1456,16 @@
         <w:rPr>
           <w:rFonts w:eastAsiaTheme="minorEastAsia" w:cs="Times New Roman"/>
           <w:b w:val="0"/>
-          <w:sz w:val="21"/>
-          <w:lang w:eastAsia="zh-CN"/>
-        </w:rPr>
-        <w:t xml:space="preserve"> web application </w:t>
-      </w:r>
-      <w:r>
-        <w:rPr>
-          <w:rFonts w:eastAsiaTheme="minorEastAsia" w:cs="Times New Roman"/>
-          <w:b w:val="0"/>
-          <w:sz w:val="21"/>
-          <w:lang w:eastAsia="zh-CN"/>
-        </w:rPr>
-        <w:t xml:space="preserve">to manage bank account, deposit </w:t>
-      </w:r>
-      <w:r>
-        <w:rPr>
-          <w:rFonts w:eastAsiaTheme="minorEastAsia" w:cs="Times New Roman"/>
-          <w:b w:val="0"/>
-          <w:sz w:val="21"/>
+          <w:sz w:val="22"/>
+          <w:lang w:eastAsia="zh-CN"/>
+        </w:rPr>
+        <w:t xml:space="preserve"> web application to manage bank account, deposit </w:t>
+      </w:r>
+      <w:r>
+        <w:rPr>
+          <w:rFonts w:eastAsiaTheme="minorEastAsia" w:cs="Times New Roman"/>
+          <w:b w:val="0"/>
+          <w:sz w:val="22"/>
           <w:lang w:eastAsia="zh-CN"/>
         </w:rPr>
         <w:t>a check</w:t>
@@ -1883,7 +1474,7 @@
         <w:rPr>
           <w:rFonts w:eastAsiaTheme="minorEastAsia" w:cs="Times New Roman"/>
           <w:b w:val="0"/>
-          <w:sz w:val="21"/>
+          <w:sz w:val="22"/>
           <w:lang w:eastAsia="zh-CN"/>
         </w:rPr>
         <w:t xml:space="preserve"> (using web camera)</w:t>
@@ -1892,7 +1483,7 @@
         <w:rPr>
           <w:rFonts w:eastAsiaTheme="minorEastAsia" w:cs="Times New Roman"/>
           <w:b w:val="0"/>
-          <w:sz w:val="21"/>
+          <w:sz w:val="22"/>
           <w:lang w:eastAsia="zh-CN"/>
         </w:rPr>
         <w:t xml:space="preserve">, </w:t>
@@ -1901,7 +1492,7 @@
         <w:rPr>
           <w:rFonts w:eastAsiaTheme="minorEastAsia" w:cs="Times New Roman"/>
           <w:b w:val="0"/>
-          <w:sz w:val="21"/>
+          <w:sz w:val="22"/>
           <w:lang w:eastAsia="zh-CN"/>
         </w:rPr>
         <w:t xml:space="preserve">transfer </w:t>
@@ -1910,7 +1501,7 @@
         <w:rPr>
           <w:rFonts w:eastAsiaTheme="minorEastAsia" w:cs="Times New Roman"/>
           <w:b w:val="0"/>
-          <w:sz w:val="21"/>
+          <w:sz w:val="22"/>
           <w:lang w:eastAsia="zh-CN"/>
         </w:rPr>
         <w:t>funds</w:t>
@@ -1919,7 +1510,7 @@
         <w:rPr>
           <w:rFonts w:eastAsiaTheme="minorEastAsia" w:cs="Times New Roman"/>
           <w:b w:val="0"/>
-          <w:sz w:val="21"/>
+          <w:sz w:val="22"/>
           <w:lang w:eastAsia="zh-CN"/>
         </w:rPr>
         <w:t xml:space="preserve">, </w:t>
@@ -1928,7 +1519,7 @@
         <w:rPr>
           <w:rFonts w:eastAsiaTheme="minorEastAsia" w:cs="Times New Roman"/>
           <w:b w:val="0"/>
-          <w:sz w:val="21"/>
+          <w:sz w:val="22"/>
           <w:lang w:eastAsia="zh-CN"/>
         </w:rPr>
         <w:t>apply for loan and repay loan</w:t>
@@ -1937,7 +1528,7 @@
         <w:rPr>
           <w:rFonts w:eastAsiaTheme="minorEastAsia" w:cs="Times New Roman"/>
           <w:b w:val="0"/>
-          <w:sz w:val="21"/>
+          <w:sz w:val="22"/>
           <w:lang w:eastAsia="zh-CN"/>
         </w:rPr>
         <w:t xml:space="preserve"> in a </w:t>
@@ -1946,7 +1537,7 @@
         <w:rPr>
           <w:rFonts w:eastAsiaTheme="minorEastAsia" w:cs="Times New Roman"/>
           <w:i/>
-          <w:sz w:val="21"/>
+          <w:sz w:val="22"/>
           <w:lang w:eastAsia="zh-CN"/>
         </w:rPr>
         <w:t>Microservice</w:t>
@@ -1955,7 +1546,7 @@
         <w:rPr>
           <w:rFonts w:eastAsiaTheme="minorEastAsia" w:cs="Times New Roman"/>
           <w:b w:val="0"/>
-          <w:sz w:val="21"/>
+          <w:sz w:val="22"/>
           <w:lang w:eastAsia="zh-CN"/>
         </w:rPr>
         <w:t xml:space="preserve"> architecture with </w:t>
@@ -1964,7 +1555,7 @@
         <w:rPr>
           <w:rFonts w:eastAsiaTheme="minorEastAsia" w:cs="Times New Roman"/>
           <w:i/>
-          <w:sz w:val="21"/>
+          <w:sz w:val="22"/>
           <w:lang w:eastAsia="zh-CN"/>
         </w:rPr>
         <w:t>REST</w:t>
@@ -1973,7 +1564,7 @@
         <w:rPr>
           <w:rFonts w:eastAsiaTheme="minorEastAsia" w:cs="Times New Roman"/>
           <w:b w:val="0"/>
-          <w:sz w:val="21"/>
+          <w:sz w:val="22"/>
           <w:lang w:eastAsia="zh-CN"/>
         </w:rPr>
         <w:t>.</w:t>
@@ -2004,7 +1595,7 @@
         <w:rPr>
           <w:rFonts w:eastAsiaTheme="minorEastAsia" w:cs="Times New Roman" w:hint="eastAsia"/>
           <w:b w:val="0"/>
-          <w:sz w:val="21"/>
+          <w:sz w:val="22"/>
           <w:szCs w:val="21"/>
           <w:lang w:eastAsia="zh-CN"/>
         </w:rPr>
@@ -2014,7 +1605,7 @@
         <w:rPr>
           <w:rFonts w:eastAsiaTheme="minorEastAsia" w:cs="Times New Roman"/>
           <w:b w:val="0"/>
-          <w:sz w:val="21"/>
+          <w:sz w:val="22"/>
           <w:szCs w:val="21"/>
           <w:lang w:eastAsia="zh-CN"/>
         </w:rPr>
@@ -2024,7 +1615,7 @@
         <w:rPr>
           <w:rFonts w:eastAsiaTheme="minorEastAsia" w:cs="Times New Roman"/>
           <w:i/>
-          <w:sz w:val="21"/>
+          <w:sz w:val="22"/>
           <w:szCs w:val="21"/>
           <w:lang w:eastAsia="zh-CN"/>
         </w:rPr>
@@ -2035,7 +1626,7 @@
           <w:rFonts w:eastAsiaTheme="minorEastAsia" w:cs="Times New Roman"/>
           <w:b w:val="0"/>
           <w:i/>
-          <w:sz w:val="21"/>
+          <w:sz w:val="22"/>
           <w:szCs w:val="21"/>
           <w:lang w:eastAsia="zh-CN"/>
         </w:rPr>
@@ -2045,7 +1636,7 @@
         <w:rPr>
           <w:rFonts w:eastAsiaTheme="minorEastAsia" w:cs="Times New Roman"/>
           <w:i/>
-          <w:sz w:val="21"/>
+          <w:sz w:val="22"/>
           <w:szCs w:val="21"/>
           <w:lang w:eastAsia="zh-CN"/>
         </w:rPr>
@@ -2055,7 +1646,7 @@
         <w:rPr>
           <w:rFonts w:eastAsiaTheme="minorEastAsia" w:cs="Times New Roman"/>
           <w:b w:val="0"/>
-          <w:sz w:val="21"/>
+          <w:sz w:val="22"/>
           <w:szCs w:val="21"/>
           <w:lang w:eastAsia="zh-CN"/>
         </w:rPr>
@@ -2065,7 +1656,7 @@
         <w:rPr>
           <w:rFonts w:eastAsiaTheme="minorEastAsia" w:cs="Times New Roman" w:hint="eastAsia"/>
           <w:b w:val="0"/>
-          <w:sz w:val="21"/>
+          <w:sz w:val="22"/>
           <w:szCs w:val="21"/>
           <w:lang w:eastAsia="zh-CN"/>
         </w:rPr>
@@ -2075,7 +1666,7 @@
         <w:rPr>
           <w:rFonts w:eastAsiaTheme="minorEastAsia" w:cs="Times New Roman"/>
           <w:b w:val="0"/>
-          <w:sz w:val="21"/>
+          <w:sz w:val="22"/>
           <w:szCs w:val="21"/>
           <w:lang w:eastAsia="zh-CN"/>
         </w:rPr>
@@ -2085,7 +1676,7 @@
         <w:rPr>
           <w:rFonts w:eastAsiaTheme="minorEastAsia" w:cs="Times New Roman"/>
           <w:b w:val="0"/>
-          <w:sz w:val="21"/>
+          <w:sz w:val="22"/>
           <w:szCs w:val="21"/>
           <w:lang w:eastAsia="zh-CN"/>
         </w:rPr>
@@ -2095,7 +1686,7 @@
         <w:rPr>
           <w:rFonts w:eastAsiaTheme="minorEastAsia" w:cs="Times New Roman" w:hint="eastAsia"/>
           <w:b w:val="0"/>
-          <w:sz w:val="21"/>
+          <w:sz w:val="22"/>
           <w:szCs w:val="21"/>
           <w:lang w:eastAsia="zh-CN"/>
         </w:rPr>
@@ -2106,7 +1697,7 @@
           <w:rFonts w:eastAsiaTheme="minorEastAsia" w:cs="Times New Roman"/>
           <w:b w:val="0"/>
           <w:i/>
-          <w:sz w:val="21"/>
+          <w:sz w:val="22"/>
           <w:szCs w:val="21"/>
           <w:lang w:eastAsia="zh-CN"/>
         </w:rPr>
@@ -2116,7 +1707,7 @@
         <w:rPr>
           <w:rFonts w:eastAsiaTheme="minorEastAsia" w:cs="Times New Roman"/>
           <w:i/>
-          <w:sz w:val="21"/>
+          <w:sz w:val="22"/>
           <w:szCs w:val="21"/>
           <w:lang w:eastAsia="zh-CN"/>
         </w:rPr>
@@ -2127,7 +1718,7 @@
           <w:rFonts w:eastAsiaTheme="minorEastAsia" w:cs="Times New Roman"/>
           <w:b w:val="0"/>
           <w:i/>
-          <w:sz w:val="21"/>
+          <w:sz w:val="22"/>
           <w:szCs w:val="21"/>
           <w:lang w:eastAsia="zh-CN"/>
         </w:rPr>
@@ -2137,77 +1728,57 @@
         <w:rPr>
           <w:rFonts w:eastAsiaTheme="minorEastAsia" w:cs="Times New Roman"/>
           <w:b w:val="0"/>
-          <w:sz w:val="21"/>
+          <w:sz w:val="22"/>
           <w:szCs w:val="21"/>
           <w:lang w:eastAsia="zh-CN"/>
         </w:rPr>
-        <w:t>nonce</w:t>
-      </w:r>
-      <w:r>
-        <w:rPr>
-          <w:rFonts w:eastAsiaTheme="minorEastAsia" w:cs="Times New Roman"/>
-          <w:b w:val="0"/>
-          <w:sz w:val="21"/>
+        <w:t xml:space="preserve">nonce </w:t>
+      </w:r>
+      <w:r>
+        <w:rPr>
+          <w:rFonts w:eastAsiaTheme="minorEastAsia" w:cs="Times New Roman" w:hint="eastAsia"/>
+          <w:b w:val="0"/>
+          <w:sz w:val="22"/>
           <w:szCs w:val="21"/>
           <w:lang w:eastAsia="zh-CN"/>
         </w:rPr>
+        <w:t>of</w:t>
+      </w:r>
+      <w:r>
+        <w:rPr>
+          <w:rFonts w:eastAsiaTheme="minorEastAsia" w:cs="Times New Roman"/>
+          <w:b w:val="0"/>
+          <w:sz w:val="22"/>
+          <w:szCs w:val="21"/>
+          <w:lang w:eastAsia="zh-CN"/>
+        </w:rPr>
         <w:t xml:space="preserve"> </w:t>
       </w:r>
       <w:r>
         <w:rPr>
-          <w:rFonts w:eastAsiaTheme="minorEastAsia" w:cs="Times New Roman" w:hint="eastAsia"/>
-          <w:b w:val="0"/>
-          <w:sz w:val="21"/>
+          <w:rFonts w:eastAsiaTheme="minorEastAsia" w:cs="Times New Roman"/>
+          <w:b w:val="0"/>
+          <w:sz w:val="22"/>
           <w:szCs w:val="21"/>
           <w:lang w:eastAsia="zh-CN"/>
         </w:rPr>
-        <w:t>of</w:t>
-      </w:r>
-      <w:r>
-        <w:rPr>
-          <w:rFonts w:eastAsiaTheme="minorEastAsia" w:cs="Times New Roman"/>
-          <w:b w:val="0"/>
-          <w:sz w:val="21"/>
+        <w:t>data like password</w:t>
+      </w:r>
+      <w:r>
+        <w:rPr>
+          <w:rFonts w:eastAsiaTheme="minorEastAsia" w:cs="Times New Roman"/>
+          <w:b w:val="0"/>
+          <w:sz w:val="22"/>
           <w:szCs w:val="21"/>
           <w:lang w:eastAsia="zh-CN"/>
         </w:rPr>
-        <w:t xml:space="preserve"> </w:t>
-      </w:r>
-      <w:r>
-        <w:rPr>
-          <w:rFonts w:eastAsiaTheme="minorEastAsia" w:cs="Times New Roman"/>
-          <w:b w:val="0"/>
-          <w:sz w:val="21"/>
-          <w:szCs w:val="21"/>
-          <w:lang w:eastAsia="zh-CN"/>
-        </w:rPr>
-        <w:t xml:space="preserve">data like </w:t>
-      </w:r>
-      <w:r>
-        <w:rPr>
-          <w:rFonts w:eastAsiaTheme="minorEastAsia" w:cs="Times New Roman"/>
-          <w:b w:val="0"/>
-          <w:sz w:val="21"/>
-          <w:szCs w:val="21"/>
-          <w:lang w:eastAsia="zh-CN"/>
-        </w:rPr>
-        <w:t>password</w:t>
-      </w:r>
-      <w:r>
-        <w:rPr>
-          <w:rFonts w:eastAsiaTheme="minorEastAsia" w:cs="Times New Roman"/>
-          <w:b w:val="0"/>
-          <w:sz w:val="21"/>
-          <w:szCs w:val="21"/>
-          <w:lang w:eastAsia="zh-CN"/>
-        </w:rPr>
         <w:t xml:space="preserve"> for security</w:t>
       </w:r>
       <w:r>
         <w:rPr>
           <w:rFonts w:eastAsiaTheme="minorEastAsia" w:cs="Times New Roman"/>
           <w:b w:val="0"/>
-          <w:sz w:val="21"/>
+          <w:sz w:val="22"/>
           <w:szCs w:val="21"/>
           <w:lang w:eastAsia="zh-CN"/>
         </w:rPr>
@@ -2231,20 +1802,18 @@
           <w:tab w:val="right" w:pos="10204"/>
         </w:tabs>
         <w:wordWrap w:val="0"/>
-        <w:spacing w:before="20"/>
+        <w:spacing w:before="20" w:line="276" w:lineRule="auto"/>
         <w:ind w:left="289"/>
         <w:rPr>
           <w:rFonts w:eastAsiaTheme="minorEastAsia" w:cs="Times New Roman"/>
           <w:b w:val="0"/>
           <w:i/>
-          <w:sz w:val="22"/>
-          <w:lang w:eastAsia="zh-CN"/>
-        </w:rPr>
-      </w:pPr>
-      <w:r>
-        <w:rPr>
-          <w:rFonts w:eastAsiaTheme="minorEastAsia" w:cs="Times New Roman"/>
-          <w:sz w:val="22"/>
+          <w:lang w:eastAsia="zh-CN"/>
+        </w:rPr>
+      </w:pPr>
+      <w:r>
+        <w:rPr>
+          <w:rFonts w:eastAsiaTheme="minorEastAsia" w:cs="Times New Roman"/>
           <w:szCs w:val="23"/>
           <w:lang w:eastAsia="zh-CN"/>
         </w:rPr>
@@ -2253,7 +1822,6 @@
       <w:r>
         <w:rPr>
           <w:rFonts w:eastAsiaTheme="minorEastAsia" w:cs="Times New Roman"/>
-          <w:sz w:val="22"/>
           <w:szCs w:val="23"/>
           <w:lang w:eastAsia="zh-CN"/>
         </w:rPr>
@@ -2262,45 +1830,6 @@
       <w:r>
         <w:rPr>
           <w:rFonts w:eastAsiaTheme="minorEastAsia" w:cs="Times New Roman"/>
-          <w:sz w:val="22"/>
-          <w:szCs w:val="23"/>
-          <w:lang w:eastAsia="zh-CN"/>
-        </w:rPr>
-        <w:t xml:space="preserve"> </w:t>
-      </w:r>
-      <w:r>
-        <w:rPr>
-          <w:rFonts w:eastAsiaTheme="minorEastAsia" w:cs="Times New Roman"/>
-          <w:b w:val="0"/>
-          <w:sz w:val="22"/>
-          <w:szCs w:val="23"/>
-          <w:lang w:eastAsia="zh-CN"/>
-        </w:rPr>
-        <w:t xml:space="preserve">[course project of </w:t>
-      </w:r>
-      <w:r>
-        <w:rPr>
-          <w:rFonts w:eastAsiaTheme="minorEastAsia" w:cs="Times New Roman"/>
-          <w:i/>
-          <w:sz w:val="22"/>
-          <w:szCs w:val="23"/>
-          <w:lang w:eastAsia="zh-CN"/>
-        </w:rPr>
-        <w:t>Cloud Computing</w:t>
-      </w:r>
-      <w:r>
-        <w:rPr>
-          <w:rFonts w:eastAsiaTheme="minorEastAsia" w:cs="Times New Roman"/>
-          <w:b w:val="0"/>
-          <w:sz w:val="22"/>
-          <w:szCs w:val="23"/>
-          <w:lang w:eastAsia="zh-CN"/>
-        </w:rPr>
-        <w:t>]</w:t>
-      </w:r>
-      <w:r>
-        <w:rPr>
-          <w:rFonts w:eastAsiaTheme="minorEastAsia" w:cs="Times New Roman"/>
           <w:b w:val="0"/>
           <w:i/>
           <w:sz w:val="22"/>
@@ -2313,7 +1842,7 @@
           <w:rFonts w:eastAsiaTheme="minorEastAsia" w:cs="Times New Roman"/>
           <w:b w:val="0"/>
           <w:i/>
-          <w:sz w:val="21"/>
+          <w:sz w:val="22"/>
           <w:szCs w:val="21"/>
           <w:lang w:eastAsia="zh-CN"/>
         </w:rPr>
@@ -2324,7 +1853,7 @@
           <w:rFonts w:eastAsiaTheme="minorEastAsia" w:cs="Times New Roman" w:hint="eastAsia"/>
           <w:b w:val="0"/>
           <w:i/>
-          <w:sz w:val="21"/>
+          <w:sz w:val="22"/>
           <w:szCs w:val="21"/>
           <w:lang w:eastAsia="zh-CN"/>
         </w:rPr>
@@ -2335,7 +1864,7 @@
           <w:rFonts w:eastAsiaTheme="minorEastAsia" w:cs="Times New Roman"/>
           <w:b w:val="0"/>
           <w:i/>
-          <w:sz w:val="21"/>
+          <w:sz w:val="22"/>
           <w:szCs w:val="21"/>
           <w:lang w:eastAsia="zh-CN"/>
         </w:rPr>
@@ -2346,7 +1875,7 @@
           <w:rFonts w:eastAsiaTheme="minorEastAsia" w:cs="Times New Roman"/>
           <w:b w:val="0"/>
           <w:i/>
-          <w:sz w:val="21"/>
+          <w:sz w:val="22"/>
           <w:szCs w:val="21"/>
           <w:lang w:eastAsia="zh-CN"/>
         </w:rPr>
@@ -2357,7 +1886,7 @@
           <w:rFonts w:eastAsiaTheme="minorEastAsia" w:cs="Times New Roman"/>
           <w:b w:val="0"/>
           <w:i/>
-          <w:sz w:val="21"/>
+          <w:sz w:val="22"/>
           <w:szCs w:val="21"/>
           <w:lang w:eastAsia="zh-CN"/>
         </w:rPr>
@@ -2381,16 +1910,15 @@
           <w:rFonts w:eastAsiaTheme="minorEastAsia" w:cs="Times New Roman"/>
           <w:b w:val="0"/>
           <w:i/>
-          <w:sz w:val="22"/>
-          <w:lang w:eastAsia="zh-CN"/>
-        </w:rPr>
-      </w:pPr>
-      <w:bookmarkStart w:id="1" w:name="_Hlk508908108"/>
+          <w:lang w:eastAsia="zh-CN"/>
+        </w:rPr>
+      </w:pPr>
+      <w:bookmarkStart w:id="0" w:name="_Hlk508908108"/>
       <w:r>
         <w:rPr>
           <w:rFonts w:eastAsiaTheme="minorEastAsia" w:cs="Times New Roman" w:hint="eastAsia"/>
           <w:b w:val="0"/>
-          <w:sz w:val="21"/>
+          <w:sz w:val="22"/>
           <w:lang w:eastAsia="zh-CN"/>
         </w:rPr>
         <w:t xml:space="preserve">Developed a </w:t>
@@ -2399,7 +1927,7 @@
         <w:rPr>
           <w:rFonts w:eastAsiaTheme="minorEastAsia" w:cs="Times New Roman"/>
           <w:b w:val="0"/>
-          <w:sz w:val="21"/>
+          <w:sz w:val="22"/>
           <w:lang w:eastAsia="zh-CN"/>
         </w:rPr>
         <w:t>simulated system to analyze and evaluate client’s lifestyle</w:t>
@@ -2408,7 +1936,7 @@
         <w:rPr>
           <w:rFonts w:eastAsiaTheme="minorEastAsia" w:cs="Times New Roman"/>
           <w:b w:val="0"/>
-          <w:sz w:val="21"/>
+          <w:sz w:val="22"/>
           <w:lang w:eastAsia="zh-CN"/>
         </w:rPr>
         <w:t xml:space="preserve"> </w:t>
@@ -2417,7 +1945,7 @@
         <w:rPr>
           <w:rFonts w:eastAsiaTheme="minorEastAsia" w:cs="Times New Roman"/>
           <w:b w:val="0"/>
-          <w:sz w:val="21"/>
+          <w:sz w:val="22"/>
           <w:lang w:eastAsia="zh-CN"/>
         </w:rPr>
         <w:t>(</w:t>
@@ -2426,7 +1954,7 @@
         <w:rPr>
           <w:rFonts w:eastAsiaTheme="minorEastAsia" w:cs="Times New Roman"/>
           <w:b w:val="0"/>
-          <w:sz w:val="21"/>
+          <w:sz w:val="22"/>
           <w:lang w:eastAsia="zh-CN"/>
         </w:rPr>
         <w:t xml:space="preserve">e.g. </w:t>
@@ -2435,7 +1963,7 @@
         <w:rPr>
           <w:rFonts w:eastAsiaTheme="minorEastAsia" w:cs="Times New Roman" w:hint="eastAsia"/>
           <w:b w:val="0"/>
-          <w:sz w:val="21"/>
+          <w:sz w:val="22"/>
           <w:lang w:eastAsia="zh-CN"/>
         </w:rPr>
         <w:t>three</w:t>
@@ -2444,7 +1972,7 @@
         <w:rPr>
           <w:rFonts w:eastAsiaTheme="minorEastAsia" w:cs="Times New Roman"/>
           <w:b w:val="0"/>
-          <w:sz w:val="21"/>
+          <w:sz w:val="22"/>
           <w:lang w:eastAsia="zh-CN"/>
         </w:rPr>
         <w:t xml:space="preserve"> </w:t>
@@ -2453,7 +1981,7 @@
         <w:rPr>
           <w:rFonts w:eastAsiaTheme="minorEastAsia" w:cs="Times New Roman" w:hint="eastAsia"/>
           <w:b w:val="0"/>
-          <w:sz w:val="21"/>
+          <w:sz w:val="22"/>
           <w:lang w:eastAsia="zh-CN"/>
         </w:rPr>
         <w:t>meal</w:t>
@@ -2462,7 +1990,7 @@
         <w:rPr>
           <w:rFonts w:eastAsiaTheme="minorEastAsia" w:cs="Times New Roman" w:hint="eastAsia"/>
           <w:b w:val="0"/>
-          <w:sz w:val="21"/>
+          <w:sz w:val="22"/>
           <w:lang w:eastAsia="zh-CN"/>
         </w:rPr>
         <w:t>s</w:t>
@@ -2471,7 +1999,7 @@
         <w:rPr>
           <w:rFonts w:eastAsiaTheme="minorEastAsia" w:cs="Times New Roman"/>
           <w:b w:val="0"/>
-          <w:sz w:val="21"/>
+          <w:sz w:val="22"/>
           <w:lang w:eastAsia="zh-CN"/>
         </w:rPr>
         <w:t>)</w:t>
@@ -2480,7 +2008,7 @@
         <w:rPr>
           <w:rFonts w:eastAsiaTheme="minorEastAsia" w:cs="Times New Roman"/>
           <w:b w:val="0"/>
-          <w:sz w:val="21"/>
+          <w:sz w:val="22"/>
           <w:lang w:eastAsia="zh-CN"/>
         </w:rPr>
         <w:t xml:space="preserve"> to </w:t>
@@ -2489,7 +2017,7 @@
         <w:rPr>
           <w:rFonts w:eastAsiaTheme="minorEastAsia" w:cs="Times New Roman"/>
           <w:b w:val="0"/>
-          <w:sz w:val="21"/>
+          <w:sz w:val="22"/>
           <w:lang w:eastAsia="zh-CN"/>
         </w:rPr>
         <w:t>provide</w:t>
@@ -2498,17 +2026,17 @@
         <w:rPr>
           <w:rFonts w:eastAsiaTheme="minorEastAsia" w:cs="Times New Roman"/>
           <w:b w:val="0"/>
-          <w:sz w:val="21"/>
+          <w:sz w:val="22"/>
           <w:lang w:eastAsia="zh-CN"/>
         </w:rPr>
         <w:t xml:space="preserve"> insuranc</w:t>
       </w:r>
-      <w:bookmarkEnd w:id="1"/>
-      <w:r>
-        <w:rPr>
-          <w:rFonts w:eastAsiaTheme="minorEastAsia" w:cs="Times New Roman"/>
-          <w:b w:val="0"/>
-          <w:sz w:val="21"/>
+      <w:bookmarkEnd w:id="0"/>
+      <w:r>
+        <w:rPr>
+          <w:rFonts w:eastAsiaTheme="minorEastAsia" w:cs="Times New Roman"/>
+          <w:b w:val="0"/>
+          <w:sz w:val="22"/>
           <w:lang w:eastAsia="zh-CN"/>
         </w:rPr>
         <w:t xml:space="preserve">e </w:t>
@@ -2517,7 +2045,7 @@
         <w:rPr>
           <w:rFonts w:eastAsiaTheme="minorEastAsia" w:cs="Times New Roman"/>
           <w:b w:val="0"/>
-          <w:sz w:val="21"/>
+          <w:sz w:val="22"/>
           <w:lang w:eastAsia="zh-CN"/>
         </w:rPr>
         <w:t>plan</w:t>
@@ -2526,7 +2054,7 @@
         <w:rPr>
           <w:rFonts w:eastAsiaTheme="minorEastAsia" w:cs="Times New Roman"/>
           <w:b w:val="0"/>
-          <w:sz w:val="21"/>
+          <w:sz w:val="22"/>
           <w:lang w:eastAsia="zh-CN"/>
         </w:rPr>
         <w:t xml:space="preserve"> </w:t>
@@ -2535,7 +2063,7 @@
         <w:rPr>
           <w:rFonts w:eastAsiaTheme="minorEastAsia" w:cs="Times New Roman"/>
           <w:b w:val="0"/>
-          <w:sz w:val="21"/>
+          <w:sz w:val="22"/>
           <w:lang w:eastAsia="zh-CN"/>
         </w:rPr>
         <w:t>option</w:t>
@@ -2544,7 +2072,7 @@
         <w:rPr>
           <w:rFonts w:eastAsiaTheme="minorEastAsia" w:cs="Times New Roman"/>
           <w:b w:val="0"/>
-          <w:sz w:val="21"/>
+          <w:sz w:val="22"/>
           <w:lang w:eastAsia="zh-CN"/>
         </w:rPr>
         <w:t>s</w:t>
@@ -2553,7 +2081,7 @@
         <w:rPr>
           <w:rFonts w:eastAsiaTheme="minorEastAsia" w:cs="Times New Roman"/>
           <w:b w:val="0"/>
-          <w:sz w:val="21"/>
+          <w:sz w:val="22"/>
           <w:lang w:eastAsia="zh-CN"/>
         </w:rPr>
         <w:t xml:space="preserve"> </w:t>
@@ -2562,7 +2090,7 @@
         <w:rPr>
           <w:rFonts w:eastAsiaTheme="minorEastAsia" w:cs="Times New Roman"/>
           <w:b w:val="0"/>
-          <w:sz w:val="21"/>
+          <w:sz w:val="22"/>
           <w:lang w:eastAsia="zh-CN"/>
         </w:rPr>
         <w:t>accordingly</w:t>
@@ -2571,7 +2099,7 @@
         <w:rPr>
           <w:rFonts w:eastAsiaTheme="minorEastAsia" w:cs="Times New Roman"/>
           <w:b w:val="0"/>
-          <w:sz w:val="21"/>
+          <w:sz w:val="22"/>
           <w:lang w:eastAsia="zh-CN"/>
         </w:rPr>
         <w:t xml:space="preserve">, with an accuracy </w:t>
@@ -2580,7 +2108,7 @@
         <w:rPr>
           <w:rFonts w:eastAsiaTheme="minorEastAsia" w:cs="Times New Roman"/>
           <w:b w:val="0"/>
-          <w:sz w:val="21"/>
+          <w:sz w:val="22"/>
           <w:lang w:eastAsia="zh-CN"/>
         </w:rPr>
         <w:t xml:space="preserve">rate </w:t>
@@ -2589,7 +2117,7 @@
         <w:rPr>
           <w:rFonts w:eastAsiaTheme="minorEastAsia" w:cs="Times New Roman"/>
           <w:b w:val="0"/>
-          <w:sz w:val="21"/>
+          <w:sz w:val="22"/>
           <w:lang w:eastAsia="zh-CN"/>
         </w:rPr>
         <w:t>of over 90 percent</w:t>
@@ -2598,7 +2126,7 @@
         <w:rPr>
           <w:rFonts w:eastAsiaTheme="minorEastAsia" w:cs="Times New Roman"/>
           <w:b w:val="0"/>
-          <w:sz w:val="21"/>
+          <w:sz w:val="22"/>
           <w:lang w:eastAsia="zh-CN"/>
         </w:rPr>
         <w:t>.</w:t>
@@ -2621,15 +2149,14 @@
           <w:rFonts w:eastAsiaTheme="minorEastAsia" w:cs="Times New Roman"/>
           <w:b w:val="0"/>
           <w:i/>
-          <w:sz w:val="22"/>
-          <w:lang w:eastAsia="zh-CN"/>
-        </w:rPr>
-      </w:pPr>
-      <w:r>
-        <w:rPr>
-          <w:rFonts w:eastAsiaTheme="minorEastAsia" w:cs="Times New Roman"/>
-          <w:b w:val="0"/>
-          <w:sz w:val="21"/>
+          <w:lang w:eastAsia="zh-CN"/>
+        </w:rPr>
+      </w:pPr>
+      <w:r>
+        <w:rPr>
+          <w:rFonts w:eastAsiaTheme="minorEastAsia" w:cs="Times New Roman"/>
+          <w:b w:val="0"/>
+          <w:sz w:val="22"/>
           <w:lang w:eastAsia="zh-CN"/>
         </w:rPr>
         <w:t xml:space="preserve">When the </w:t>
@@ -2638,7 +2165,7 @@
         <w:rPr>
           <w:rFonts w:eastAsiaTheme="minorEastAsia" w:cs="Times New Roman" w:hint="eastAsia"/>
           <w:b w:val="0"/>
-          <w:sz w:val="21"/>
+          <w:sz w:val="22"/>
           <w:lang w:eastAsia="zh-CN"/>
         </w:rPr>
         <w:t>meal</w:t>
@@ -2647,7 +2174,7 @@
         <w:rPr>
           <w:rFonts w:eastAsiaTheme="minorEastAsia" w:cs="Times New Roman"/>
           <w:b w:val="0"/>
-          <w:sz w:val="21"/>
+          <w:sz w:val="22"/>
           <w:lang w:eastAsia="zh-CN"/>
         </w:rPr>
         <w:t xml:space="preserve"> </w:t>
@@ -2656,7 +2183,7 @@
         <w:rPr>
           <w:rFonts w:eastAsiaTheme="minorEastAsia" w:cs="Times New Roman"/>
           <w:b w:val="0"/>
-          <w:sz w:val="21"/>
+          <w:sz w:val="22"/>
           <w:lang w:eastAsia="zh-CN"/>
         </w:rPr>
         <w:t>image</w:t>
@@ -2665,7 +2192,7 @@
         <w:rPr>
           <w:rFonts w:eastAsiaTheme="minorEastAsia" w:cs="Times New Roman"/>
           <w:b w:val="0"/>
-          <w:sz w:val="21"/>
+          <w:sz w:val="22"/>
           <w:lang w:eastAsia="zh-CN"/>
         </w:rPr>
         <w:t xml:space="preserve"> </w:t>
@@ -2674,7 +2201,7 @@
         <w:rPr>
           <w:rFonts w:eastAsiaTheme="minorEastAsia" w:cs="Times New Roman"/>
           <w:b w:val="0"/>
-          <w:sz w:val="21"/>
+          <w:sz w:val="22"/>
           <w:lang w:eastAsia="zh-CN"/>
         </w:rPr>
         <w:t>is uploaded to</w:t>
@@ -2683,7 +2210,16 @@
         <w:rPr>
           <w:rFonts w:eastAsiaTheme="minorEastAsia" w:cs="Times New Roman"/>
           <w:b w:val="0"/>
-          <w:sz w:val="21"/>
+          <w:sz w:val="22"/>
+          <w:lang w:eastAsia="zh-CN"/>
+        </w:rPr>
+        <w:t xml:space="preserve"> Amazon</w:t>
+      </w:r>
+      <w:r>
+        <w:rPr>
+          <w:rFonts w:eastAsiaTheme="minorEastAsia" w:cs="Times New Roman"/>
+          <w:i/>
+          <w:sz w:val="22"/>
           <w:lang w:eastAsia="zh-CN"/>
         </w:rPr>
         <w:t xml:space="preserve"> </w:t>
@@ -2692,16 +2228,88 @@
         <w:rPr>
           <w:rFonts w:eastAsiaTheme="minorEastAsia" w:cs="Times New Roman"/>
           <w:b w:val="0"/>
-          <w:sz w:val="21"/>
-          <w:lang w:eastAsia="zh-CN"/>
-        </w:rPr>
-        <w:t>Amazon</w:t>
-      </w:r>
-      <w:r>
-        <w:rPr>
-          <w:rFonts w:eastAsiaTheme="minorEastAsia" w:cs="Times New Roman"/>
-          <w:i/>
-          <w:sz w:val="21"/>
+          <w:sz w:val="22"/>
+          <w:lang w:eastAsia="zh-CN"/>
+        </w:rPr>
+        <w:t xml:space="preserve">S3, </w:t>
+      </w:r>
+      <w:r>
+        <w:rPr>
+          <w:rFonts w:eastAsiaTheme="minorEastAsia" w:cs="Times New Roman"/>
+          <w:b w:val="0"/>
+          <w:sz w:val="22"/>
+          <w:lang w:eastAsia="zh-CN"/>
+        </w:rPr>
+        <w:t xml:space="preserve">a </w:t>
+      </w:r>
+      <w:r>
+        <w:rPr>
+          <w:rFonts w:eastAsiaTheme="minorEastAsia" w:cs="Times New Roman"/>
+          <w:i/>
+          <w:sz w:val="22"/>
+          <w:lang w:eastAsia="zh-CN"/>
+        </w:rPr>
+        <w:t>lambd</w:t>
+      </w:r>
+      <w:r>
+        <w:rPr>
+          <w:rFonts w:eastAsiaTheme="minorEastAsia" w:cs="Times New Roman"/>
+          <w:i/>
+          <w:sz w:val="22"/>
+          <w:lang w:eastAsia="zh-CN"/>
+        </w:rPr>
+        <w:t>a function</w:t>
+      </w:r>
+      <w:r>
+        <w:rPr>
+          <w:rFonts w:eastAsiaTheme="minorEastAsia" w:cs="Times New Roman"/>
+          <w:b w:val="0"/>
+          <w:sz w:val="22"/>
+          <w:lang w:eastAsia="zh-CN"/>
+        </w:rPr>
+        <w:t xml:space="preserve"> will be triggered, in which </w:t>
+      </w:r>
+      <w:r>
+        <w:rPr>
+          <w:rFonts w:eastAsiaTheme="minorEastAsia" w:cs="Times New Roman"/>
+          <w:b w:val="0"/>
+          <w:sz w:val="22"/>
+          <w:lang w:eastAsia="zh-CN"/>
+        </w:rPr>
+        <w:t>A</w:t>
+      </w:r>
+      <w:r>
+        <w:rPr>
+          <w:rFonts w:eastAsiaTheme="minorEastAsia" w:cs="Times New Roman" w:hint="eastAsia"/>
+          <w:b w:val="0"/>
+          <w:sz w:val="22"/>
+          <w:lang w:eastAsia="zh-CN"/>
+        </w:rPr>
+        <w:t>mazon</w:t>
+      </w:r>
+      <w:r>
+        <w:rPr>
+          <w:rFonts w:eastAsiaTheme="minorEastAsia" w:cs="Times New Roman"/>
+          <w:b w:val="0"/>
+          <w:sz w:val="22"/>
+          <w:lang w:eastAsia="zh-CN"/>
+        </w:rPr>
+        <w:t xml:space="preserve"> R</w:t>
+      </w:r>
+      <w:r>
+        <w:rPr>
+          <w:rFonts w:eastAsiaTheme="minorEastAsia" w:cs="Times New Roman" w:hint="eastAsia"/>
+          <w:b w:val="0"/>
+          <w:sz w:val="22"/>
+          <w:lang w:eastAsia="zh-CN"/>
+        </w:rPr>
+        <w:t>ekognition</w:t>
+      </w:r>
+      <w:r>
+        <w:rPr>
+          <w:rFonts w:eastAsiaTheme="minorEastAsia" w:cs="Times New Roman"/>
+          <w:b w:val="0"/>
+          <w:sz w:val="22"/>
           <w:lang w:eastAsia="zh-CN"/>
         </w:rPr>
         <w:t xml:space="preserve"> </w:t>
@@ -2710,16 +2318,79 @@
         <w:rPr>
           <w:rFonts w:eastAsiaTheme="minorEastAsia" w:cs="Times New Roman"/>
           <w:b w:val="0"/>
-          <w:sz w:val="21"/>
-          <w:lang w:eastAsia="zh-CN"/>
-        </w:rPr>
-        <w:t>S3</w:t>
-      </w:r>
-      <w:r>
-        <w:rPr>
-          <w:rFonts w:eastAsiaTheme="minorEastAsia" w:cs="Times New Roman"/>
-          <w:b w:val="0"/>
-          <w:sz w:val="21"/>
+          <w:sz w:val="22"/>
+          <w:lang w:eastAsia="zh-CN"/>
+        </w:rPr>
+        <w:t xml:space="preserve">API is </w:t>
+      </w:r>
+      <w:r>
+        <w:rPr>
+          <w:rFonts w:eastAsiaTheme="minorEastAsia" w:cs="Times New Roman"/>
+          <w:b w:val="0"/>
+          <w:sz w:val="22"/>
+          <w:lang w:eastAsia="zh-CN"/>
+        </w:rPr>
+        <w:t>called</w:t>
+      </w:r>
+      <w:r>
+        <w:rPr>
+          <w:rFonts w:eastAsiaTheme="minorEastAsia" w:cs="Times New Roman"/>
+          <w:b w:val="0"/>
+          <w:sz w:val="22"/>
+          <w:lang w:eastAsia="zh-CN"/>
+        </w:rPr>
+        <w:t xml:space="preserve"> </w:t>
+      </w:r>
+      <w:r>
+        <w:rPr>
+          <w:rFonts w:eastAsiaTheme="minorEastAsia" w:cs="Times New Roman"/>
+          <w:b w:val="0"/>
+          <w:sz w:val="22"/>
+          <w:lang w:eastAsia="zh-CN"/>
+        </w:rPr>
+        <w:t xml:space="preserve">to extract &lt;feature, confidence&gt; </w:t>
+      </w:r>
+      <w:r>
+        <w:rPr>
+          <w:rFonts w:eastAsiaTheme="minorEastAsia" w:cs="Times New Roman"/>
+          <w:b w:val="0"/>
+          <w:sz w:val="22"/>
+          <w:lang w:eastAsia="zh-CN"/>
+        </w:rPr>
+        <w:t>label</w:t>
+      </w:r>
+      <w:r>
+        <w:rPr>
+          <w:rFonts w:eastAsiaTheme="minorEastAsia" w:cs="Times New Roman"/>
+          <w:b w:val="0"/>
+          <w:sz w:val="22"/>
+          <w:lang w:eastAsia="zh-CN"/>
+        </w:rPr>
+        <w:t xml:space="preserve"> </w:t>
+      </w:r>
+      <w:r>
+        <w:rPr>
+          <w:rFonts w:eastAsiaTheme="minorEastAsia" w:cs="Times New Roman"/>
+          <w:b w:val="0"/>
+          <w:sz w:val="22"/>
+          <w:lang w:eastAsia="zh-CN"/>
+        </w:rPr>
+        <w:t xml:space="preserve">data </w:t>
+      </w:r>
+      <w:r>
+        <w:rPr>
+          <w:rFonts w:eastAsiaTheme="minorEastAsia" w:cs="Times New Roman"/>
+          <w:b w:val="0"/>
+          <w:sz w:val="22"/>
+          <w:lang w:eastAsia="zh-CN"/>
+        </w:rPr>
+        <w:t>sets</w:t>
+      </w:r>
+      <w:r>
+        <w:rPr>
+          <w:rFonts w:eastAsiaTheme="minorEastAsia" w:cs="Times New Roman"/>
+          <w:b w:val="0"/>
+          <w:sz w:val="22"/>
           <w:lang w:eastAsia="zh-CN"/>
         </w:rPr>
         <w:t xml:space="preserve">, </w:t>
@@ -2728,7 +2399,25 @@
         <w:rPr>
           <w:rFonts w:eastAsiaTheme="minorEastAsia" w:cs="Times New Roman"/>
           <w:b w:val="0"/>
-          <w:sz w:val="21"/>
+          <w:sz w:val="22"/>
+          <w:lang w:eastAsia="zh-CN"/>
+        </w:rPr>
+        <w:t>with</w:t>
+      </w:r>
+      <w:r>
+        <w:rPr>
+          <w:rFonts w:eastAsiaTheme="minorEastAsia" w:cs="Times New Roman"/>
+          <w:b w:val="0"/>
+          <w:sz w:val="22"/>
+          <w:lang w:eastAsia="zh-CN"/>
+        </w:rPr>
+        <w:t xml:space="preserve"> </w:t>
+      </w:r>
+      <w:r>
+        <w:rPr>
+          <w:rFonts w:eastAsiaTheme="minorEastAsia" w:cs="Times New Roman"/>
+          <w:b w:val="0"/>
+          <w:sz w:val="22"/>
           <w:lang w:eastAsia="zh-CN"/>
         </w:rPr>
         <w:t xml:space="preserve">a </w:t>
@@ -2736,305 +2425,8 @@
       <w:r>
         <w:rPr>
           <w:rFonts w:eastAsiaTheme="minorEastAsia" w:cs="Times New Roman"/>
-          <w:i/>
-          <w:sz w:val="21"/>
-          <w:lang w:eastAsia="zh-CN"/>
-        </w:rPr>
-        <w:t>lambd</w:t>
-      </w:r>
-      <w:r>
-        <w:rPr>
-          <w:rFonts w:eastAsiaTheme="minorEastAsia" w:cs="Times New Roman"/>
-          <w:i/>
-          <w:sz w:val="21"/>
-          <w:lang w:eastAsia="zh-CN"/>
-        </w:rPr>
-        <w:t>a function</w:t>
-      </w:r>
-      <w:r>
-        <w:rPr>
-          <w:rFonts w:eastAsiaTheme="minorEastAsia" w:cs="Times New Roman"/>
-          <w:b w:val="0"/>
-          <w:sz w:val="21"/>
-          <w:lang w:eastAsia="zh-CN"/>
-        </w:rPr>
-        <w:t xml:space="preserve"> will be triggered, in which </w:t>
-      </w:r>
-      <w:r>
-        <w:rPr>
-          <w:rFonts w:eastAsiaTheme="minorEastAsia" w:cs="Times New Roman"/>
-          <w:b w:val="0"/>
-          <w:sz w:val="21"/>
-          <w:lang w:eastAsia="zh-CN"/>
-        </w:rPr>
-        <w:t>A</w:t>
-      </w:r>
-      <w:r>
-        <w:rPr>
-          <w:rFonts w:eastAsiaTheme="minorEastAsia" w:cs="Times New Roman" w:hint="eastAsia"/>
-          <w:b w:val="0"/>
-          <w:sz w:val="21"/>
-          <w:lang w:eastAsia="zh-CN"/>
-        </w:rPr>
-        <w:t>mazon</w:t>
-      </w:r>
-      <w:r>
-        <w:rPr>
-          <w:rFonts w:eastAsiaTheme="minorEastAsia" w:cs="Times New Roman"/>
-          <w:b w:val="0"/>
-          <w:sz w:val="21"/>
-          <w:lang w:eastAsia="zh-CN"/>
-        </w:rPr>
-        <w:t xml:space="preserve"> </w:t>
-      </w:r>
-      <w:r>
-        <w:rPr>
-          <w:rFonts w:eastAsiaTheme="minorEastAsia" w:cs="Times New Roman"/>
-          <w:b w:val="0"/>
-          <w:sz w:val="21"/>
-          <w:lang w:eastAsia="zh-CN"/>
-        </w:rPr>
-        <w:t>R</w:t>
-      </w:r>
-      <w:r>
-        <w:rPr>
-          <w:rFonts w:eastAsiaTheme="minorEastAsia" w:cs="Times New Roman" w:hint="eastAsia"/>
-          <w:b w:val="0"/>
-          <w:sz w:val="21"/>
-          <w:lang w:eastAsia="zh-CN"/>
-        </w:rPr>
-        <w:t>ekognition</w:t>
-      </w:r>
-      <w:r>
-        <w:rPr>
-          <w:rFonts w:eastAsiaTheme="minorEastAsia" w:cs="Times New Roman"/>
-          <w:b w:val="0"/>
-          <w:sz w:val="21"/>
-          <w:lang w:eastAsia="zh-CN"/>
-        </w:rPr>
-        <w:t xml:space="preserve"> </w:t>
-      </w:r>
-      <w:r>
-        <w:rPr>
-          <w:rFonts w:eastAsiaTheme="minorEastAsia" w:cs="Times New Roman"/>
-          <w:b w:val="0"/>
-          <w:sz w:val="21"/>
-          <w:lang w:eastAsia="zh-CN"/>
-        </w:rPr>
-        <w:t xml:space="preserve">API is </w:t>
-      </w:r>
-      <w:r>
-        <w:rPr>
-          <w:rFonts w:eastAsiaTheme="minorEastAsia" w:cs="Times New Roman"/>
-          <w:b w:val="0"/>
-          <w:sz w:val="21"/>
-          <w:lang w:eastAsia="zh-CN"/>
-        </w:rPr>
-        <w:t>called</w:t>
-      </w:r>
-      <w:r>
-        <w:rPr>
-          <w:rFonts w:eastAsiaTheme="minorEastAsia" w:cs="Times New Roman"/>
-          <w:b w:val="0"/>
-          <w:sz w:val="21"/>
-          <w:lang w:eastAsia="zh-CN"/>
-        </w:rPr>
-        <w:t xml:space="preserve"> </w:t>
-      </w:r>
-      <w:r>
-        <w:rPr>
-          <w:rFonts w:eastAsiaTheme="minorEastAsia" w:cs="Times New Roman"/>
-          <w:b w:val="0"/>
-          <w:sz w:val="21"/>
-          <w:lang w:eastAsia="zh-CN"/>
-        </w:rPr>
-        <w:t xml:space="preserve">to extract &lt;feature, confidence&gt; </w:t>
-      </w:r>
-      <w:r>
-        <w:rPr>
-          <w:rFonts w:eastAsiaTheme="minorEastAsia" w:cs="Times New Roman"/>
-          <w:b w:val="0"/>
-          <w:sz w:val="21"/>
-          <w:lang w:eastAsia="zh-CN"/>
-        </w:rPr>
-        <w:t>label</w:t>
-      </w:r>
-      <w:r>
-        <w:rPr>
-          <w:rFonts w:eastAsiaTheme="minorEastAsia" w:cs="Times New Roman"/>
-          <w:b w:val="0"/>
-          <w:sz w:val="21"/>
-          <w:lang w:eastAsia="zh-CN"/>
-        </w:rPr>
-        <w:t xml:space="preserve"> </w:t>
-      </w:r>
-      <w:r>
-        <w:rPr>
-          <w:rFonts w:eastAsiaTheme="minorEastAsia" w:cs="Times New Roman"/>
-          <w:b w:val="0"/>
-          <w:sz w:val="21"/>
-          <w:lang w:eastAsia="zh-CN"/>
-        </w:rPr>
-        <w:t xml:space="preserve">data </w:t>
-      </w:r>
-      <w:r>
-        <w:rPr>
-          <w:rFonts w:eastAsiaTheme="minorEastAsia" w:cs="Times New Roman"/>
-          <w:b w:val="0"/>
-          <w:sz w:val="21"/>
-          <w:lang w:eastAsia="zh-CN"/>
-        </w:rPr>
-        <w:t>sets, follow</w:t>
-      </w:r>
-      <w:r>
-        <w:rPr>
-          <w:rFonts w:eastAsiaTheme="minorEastAsia" w:cs="Times New Roman"/>
-          <w:b w:val="0"/>
-          <w:sz w:val="21"/>
-          <w:lang w:eastAsia="zh-CN"/>
-        </w:rPr>
-        <w:t>ed by</w:t>
-      </w:r>
-      <w:r>
-        <w:rPr>
-          <w:rFonts w:eastAsiaTheme="minorEastAsia" w:cs="Times New Roman"/>
-          <w:b w:val="0"/>
-          <w:sz w:val="21"/>
-          <w:lang w:eastAsia="zh-CN"/>
-        </w:rPr>
-        <w:t xml:space="preserve"> </w:t>
-      </w:r>
-      <w:r>
-        <w:rPr>
-          <w:rFonts w:eastAsiaTheme="minorEastAsia" w:cs="Times New Roman" w:hint="eastAsia"/>
-          <w:b w:val="0"/>
-          <w:sz w:val="21"/>
-          <w:lang w:eastAsia="zh-CN"/>
-        </w:rPr>
-        <w:t>facet</w:t>
-      </w:r>
-      <w:r>
-        <w:rPr>
-          <w:rFonts w:eastAsiaTheme="minorEastAsia" w:cs="Times New Roman"/>
-          <w:b w:val="0"/>
-          <w:sz w:val="21"/>
-          <w:lang w:eastAsia="zh-CN"/>
-        </w:rPr>
-        <w:t xml:space="preserve"> </w:t>
-      </w:r>
-      <w:r>
-        <w:rPr>
-          <w:rFonts w:eastAsiaTheme="minorEastAsia" w:cs="Times New Roman" w:hint="eastAsia"/>
-          <w:b w:val="0"/>
-          <w:sz w:val="21"/>
-          <w:lang w:eastAsia="zh-CN"/>
-        </w:rPr>
-        <w:t>filter</w:t>
-      </w:r>
-      <w:r>
-        <w:rPr>
-          <w:rFonts w:eastAsiaTheme="minorEastAsia" w:cs="Times New Roman"/>
-          <w:b w:val="0"/>
-          <w:sz w:val="21"/>
-          <w:lang w:eastAsia="zh-CN"/>
-        </w:rPr>
-        <w:t xml:space="preserve"> </w:t>
-      </w:r>
-      <w:r>
-        <w:rPr>
-          <w:rFonts w:eastAsiaTheme="minorEastAsia" w:cs="Times New Roman"/>
-          <w:b w:val="0"/>
-          <w:sz w:val="21"/>
-          <w:lang w:eastAsia="zh-CN"/>
-        </w:rPr>
-        <w:t xml:space="preserve">applied </w:t>
-      </w:r>
-      <w:r>
-        <w:rPr>
-          <w:rFonts w:eastAsiaTheme="minorEastAsia" w:cs="Times New Roman"/>
-          <w:b w:val="0"/>
-          <w:sz w:val="21"/>
-          <w:lang w:eastAsia="zh-CN"/>
-        </w:rPr>
-        <w:t xml:space="preserve">to </w:t>
-      </w:r>
-      <w:r>
-        <w:rPr>
-          <w:rFonts w:eastAsiaTheme="minorEastAsia" w:cs="Times New Roman"/>
-          <w:b w:val="0"/>
-          <w:sz w:val="21"/>
-          <w:lang w:eastAsia="zh-CN"/>
-        </w:rPr>
-        <w:t>eliminate</w:t>
-      </w:r>
-      <w:r>
-        <w:rPr>
-          <w:rFonts w:eastAsiaTheme="minorEastAsia" w:cs="Times New Roman"/>
-          <w:b w:val="0"/>
-          <w:sz w:val="21"/>
-          <w:lang w:eastAsia="zh-CN"/>
-        </w:rPr>
-        <w:t xml:space="preserve"> </w:t>
-      </w:r>
-      <w:r>
-        <w:rPr>
-          <w:rFonts w:eastAsiaTheme="minorEastAsia" w:cs="Times New Roman" w:hint="eastAsia"/>
-          <w:b w:val="0"/>
-          <w:sz w:val="21"/>
-          <w:lang w:eastAsia="zh-CN"/>
-        </w:rPr>
-        <w:t>vague</w:t>
-      </w:r>
-      <w:r>
-        <w:rPr>
-          <w:rFonts w:eastAsiaTheme="minorEastAsia" w:cs="Times New Roman"/>
-          <w:b w:val="0"/>
-          <w:sz w:val="21"/>
-          <w:lang w:eastAsia="zh-CN"/>
-        </w:rPr>
-        <w:t xml:space="preserve"> features</w:t>
-      </w:r>
-      <w:r>
-        <w:rPr>
-          <w:rFonts w:eastAsiaTheme="minorEastAsia" w:cs="Times New Roman"/>
-          <w:b w:val="0"/>
-          <w:sz w:val="21"/>
-          <w:lang w:eastAsia="zh-CN"/>
-        </w:rPr>
-        <w:t xml:space="preserve">, </w:t>
-      </w:r>
-      <w:r>
-        <w:rPr>
-          <w:rFonts w:eastAsiaTheme="minorEastAsia" w:cs="Times New Roman"/>
-          <w:b w:val="0"/>
-          <w:sz w:val="21"/>
-          <w:lang w:eastAsia="zh-CN"/>
-        </w:rPr>
-        <w:t>with</w:t>
-      </w:r>
-      <w:r>
-        <w:rPr>
-          <w:rFonts w:eastAsiaTheme="minorEastAsia" w:cs="Times New Roman"/>
-          <w:b w:val="0"/>
-          <w:sz w:val="21"/>
-          <w:lang w:eastAsia="zh-CN"/>
-        </w:rPr>
-        <w:t xml:space="preserve"> </w:t>
-      </w:r>
-      <w:r>
-        <w:rPr>
-          <w:rFonts w:eastAsiaTheme="minorEastAsia" w:cs="Times New Roman"/>
-          <w:b w:val="0"/>
-          <w:sz w:val="21"/>
-          <w:lang w:eastAsia="zh-CN"/>
-        </w:rPr>
-        <w:t xml:space="preserve">a </w:t>
-      </w:r>
-      <w:r>
-        <w:rPr>
-          <w:rFonts w:eastAsiaTheme="minorEastAsia" w:cs="Times New Roman"/>
-          <w:b w:val="0"/>
-          <w:sz w:val="21"/>
+          <w:b w:val="0"/>
+          <w:sz w:val="22"/>
           <w:lang w:eastAsia="zh-CN"/>
         </w:rPr>
         <w:t xml:space="preserve">score </w:t>
@@ -3043,7 +2435,7 @@
         <w:rPr>
           <w:rFonts w:eastAsiaTheme="minorEastAsia" w:cs="Times New Roman"/>
           <w:b w:val="0"/>
-          <w:sz w:val="21"/>
+          <w:sz w:val="22"/>
           <w:lang w:eastAsia="zh-CN"/>
         </w:rPr>
         <w:t>assignment</w:t>
@@ -3052,7 +2444,7 @@
         <w:rPr>
           <w:rFonts w:eastAsiaTheme="minorEastAsia" w:cs="Times New Roman"/>
           <w:b w:val="0"/>
-          <w:sz w:val="21"/>
+          <w:sz w:val="22"/>
           <w:lang w:eastAsia="zh-CN"/>
         </w:rPr>
         <w:t xml:space="preserve"> and evaluation</w:t>
@@ -3061,7 +2453,7 @@
         <w:rPr>
           <w:rFonts w:eastAsiaTheme="minorEastAsia" w:cs="Times New Roman"/>
           <w:b w:val="0"/>
-          <w:sz w:val="21"/>
+          <w:sz w:val="22"/>
           <w:lang w:eastAsia="zh-CN"/>
         </w:rPr>
         <w:t xml:space="preserve"> as output</w:t>
@@ -3070,191 +2462,7 @@
         <w:rPr>
           <w:rFonts w:eastAsiaTheme="minorEastAsia" w:cs="Times New Roman"/>
           <w:b w:val="0"/>
-          <w:sz w:val="21"/>
-          <w:lang w:eastAsia="zh-CN"/>
-        </w:rPr>
-        <w:t>.</w:t>
-      </w:r>
-    </w:p>
-    <w:p>
-      <w:pPr>
-        <w:pStyle w:val="Heading1"/>
-        <w:tabs>
-          <w:tab w:val="right" w:pos="10204"/>
-        </w:tabs>
-        <w:spacing w:before="20"/>
-        <w:ind w:left="289"/>
-        <w:rPr>
-          <w:rFonts w:eastAsiaTheme="minorEastAsia" w:cs="Times New Roman"/>
-          <w:sz w:val="22"/>
-          <w:szCs w:val="23"/>
-          <w:lang w:eastAsia="zh-CN"/>
-        </w:rPr>
-      </w:pPr>
-      <w:r>
-        <w:rPr>
-          <w:rFonts w:eastAsiaTheme="minorEastAsia" w:cs="Times New Roman"/>
-          <w:sz w:val="22"/>
-          <w:szCs w:val="23"/>
-          <w:lang w:eastAsia="zh-CN"/>
-        </w:rPr>
-        <w:t xml:space="preserve">PC Desktop </w:t>
-      </w:r>
-      <w:r>
-        <w:rPr>
-          <w:rFonts w:eastAsiaTheme="minorEastAsia" w:cs="Times New Roman"/>
-          <w:sz w:val="22"/>
-          <w:szCs w:val="23"/>
-          <w:lang w:eastAsia="zh-CN"/>
-        </w:rPr>
-        <w:t xml:space="preserve">Game: Match 3 or more </w:t>
-      </w:r>
-      <w:r>
-        <w:rPr>
-          <w:rFonts w:eastAsiaTheme="minorEastAsia" w:cs="Times New Roman"/>
-          <w:b w:val="0"/>
-          <w:sz w:val="22"/>
-          <w:szCs w:val="23"/>
-          <w:lang w:eastAsia="zh-CN"/>
-        </w:rPr>
-        <w:t>[</w:t>
-      </w:r>
-      <w:r>
-        <w:rPr>
-          <w:rFonts w:eastAsiaTheme="minorEastAsia" w:cs="Times New Roman"/>
-          <w:b w:val="0"/>
-          <w:sz w:val="22"/>
-          <w:szCs w:val="23"/>
-          <w:lang w:eastAsia="zh-CN"/>
-        </w:rPr>
-        <w:t>similar to Pokémon Shuffle</w:t>
-      </w:r>
-      <w:r>
-        <w:rPr>
-          <w:rFonts w:eastAsiaTheme="minorEastAsia" w:cs="Times New Roman"/>
-          <w:b w:val="0"/>
-          <w:sz w:val="22"/>
-          <w:szCs w:val="23"/>
-          <w:lang w:eastAsia="zh-CN"/>
-        </w:rPr>
-        <w:t>]</w:t>
-      </w:r>
-      <w:r>
-        <w:rPr>
-          <w:rFonts w:eastAsiaTheme="minorEastAsia" w:cs="Times New Roman"/>
-          <w:sz w:val="22"/>
-          <w:szCs w:val="23"/>
-          <w:lang w:eastAsia="zh-CN"/>
-        </w:rPr>
-        <w:tab/>
-      </w:r>
-      <w:r>
-        <w:rPr>
-          <w:rFonts w:eastAsiaTheme="minorEastAsia" w:cs="Times New Roman"/>
-          <w:b w:val="0"/>
-          <w:i/>
-          <w:sz w:val="21"/>
-          <w:lang w:eastAsia="zh-CN"/>
-        </w:rPr>
-        <w:t>Aug.2014 ~ Oct.2014</w:t>
-      </w:r>
-    </w:p>
-    <w:p>
-      <w:pPr>
-        <w:pStyle w:val="Heading1"/>
-        <w:numPr>
-          <w:ilvl w:val="0"/>
-          <w:numId w:val="2"/>
-        </w:numPr>
-        <w:tabs>
-          <w:tab w:val="right" w:pos="10204"/>
-        </w:tabs>
-        <w:jc w:val="both"/>
-        <w:rPr>
-          <w:rFonts w:eastAsiaTheme="minorEastAsia" w:cs="Times New Roman"/>
-          <w:b w:val="0"/>
-          <w:sz w:val="21"/>
-          <w:lang w:eastAsia="zh-CN"/>
-        </w:rPr>
-      </w:pPr>
-      <w:r>
-        <w:rPr>
-          <w:rFonts w:eastAsiaTheme="minorEastAsia" w:cs="Times New Roman"/>
-          <w:b w:val="0"/>
-          <w:sz w:val="21"/>
-          <w:lang w:eastAsia="zh-CN"/>
-        </w:rPr>
-        <w:t>Designed the database and developed client-to-server socket communication module</w:t>
-      </w:r>
-      <w:r>
-        <w:rPr>
-          <w:rFonts w:eastAsiaTheme="minorEastAsia" w:cs="Times New Roman"/>
-          <w:b w:val="0"/>
-          <w:sz w:val="21"/>
-          <w:lang w:eastAsia="zh-CN"/>
-        </w:rPr>
-        <w:t>.</w:t>
-      </w:r>
-    </w:p>
-    <w:p>
-      <w:pPr>
-        <w:pStyle w:val="Heading1"/>
-        <w:numPr>
-          <w:ilvl w:val="0"/>
-          <w:numId w:val="2"/>
-        </w:numPr>
-        <w:tabs>
-          <w:tab w:val="right" w:pos="10204"/>
-        </w:tabs>
-        <w:jc w:val="both"/>
-        <w:rPr>
-          <w:rFonts w:eastAsiaTheme="minorEastAsia" w:cs="Times New Roman"/>
-          <w:b w:val="0"/>
-          <w:sz w:val="21"/>
-          <w:lang w:eastAsia="zh-CN"/>
-        </w:rPr>
-      </w:pPr>
-      <w:r>
-        <w:rPr>
-          <w:rFonts w:eastAsiaTheme="minorEastAsia" w:cs="Times New Roman"/>
-          <w:b w:val="0"/>
-          <w:sz w:val="21"/>
-          <w:lang w:eastAsia="zh-CN"/>
-        </w:rPr>
-        <w:t xml:space="preserve">Collaborated with teammates in analyzing and designing the </w:t>
-      </w:r>
-      <w:r>
-        <w:rPr>
-          <w:rFonts w:eastAsiaTheme="minorEastAsia" w:cs="Times New Roman"/>
-          <w:i/>
-          <w:sz w:val="21"/>
-          <w:lang w:eastAsia="zh-CN"/>
-        </w:rPr>
-        <w:t>lock scheme</w:t>
-      </w:r>
-      <w:r>
-        <w:rPr>
-          <w:rFonts w:eastAsiaTheme="minorEastAsia" w:cs="Times New Roman"/>
-          <w:b w:val="0"/>
-          <w:sz w:val="21"/>
-          <w:lang w:eastAsia="zh-CN"/>
-        </w:rPr>
-        <w:t xml:space="preserve"> </w:t>
-      </w:r>
-      <w:r>
-        <w:rPr>
-          <w:rFonts w:eastAsiaTheme="minorEastAsia" w:cs="Times New Roman"/>
-          <w:b w:val="0"/>
-          <w:sz w:val="21"/>
-          <w:lang w:eastAsia="zh-CN"/>
-        </w:rPr>
-        <w:t>to avoid matching conflicts on multiplayer mode</w:t>
-      </w:r>
-      <w:r>
-        <w:rPr>
-          <w:rFonts w:eastAsiaTheme="minorEastAsia" w:cs="Times New Roman"/>
-          <w:b w:val="0"/>
-          <w:sz w:val="21"/>
+          <w:sz w:val="22"/>
           <w:lang w:eastAsia="zh-CN"/>
         </w:rPr>
         <w:t>.</w:t>
@@ -3266,18 +2474,18 @@
         <w:pBdr>
           <w:bottom w:val="single" w:sz="6" w:space="1" w:color="auto"/>
         </w:pBdr>
-        <w:spacing w:before="60"/>
+        <w:spacing w:before="160"/>
         <w:ind w:left="0"/>
         <w:rPr>
           <w:rFonts w:cs="Times New Roman"/>
-          <w:sz w:val="26"/>
+          <w:sz w:val="28"/>
           <w:szCs w:val="26"/>
         </w:rPr>
       </w:pPr>
       <w:r>
         <w:rPr>
           <w:rFonts w:cs="Times New Roman"/>
-          <w:sz w:val="26"/>
+          <w:sz w:val="28"/>
           <w:szCs w:val="26"/>
         </w:rPr>
         <w:t>Skills</w:t>
@@ -3290,14 +2498,12 @@
         <w:ind w:left="284" w:rightChars="-80" w:right="-176"/>
         <w:rPr>
           <w:rFonts w:cs="Times New Roman"/>
-          <w:sz w:val="22"/>
           <w:szCs w:val="23"/>
         </w:rPr>
       </w:pPr>
       <w:r>
         <w:rPr>
           <w:rFonts w:cs="Times New Roman"/>
-          <w:sz w:val="22"/>
           <w:szCs w:val="23"/>
         </w:rPr>
         <w:t>Programming language</w:t>
@@ -3305,7 +2511,6 @@
       <w:r>
         <w:rPr>
           <w:rFonts w:cs="Times New Roman"/>
-          <w:sz w:val="22"/>
           <w:szCs w:val="23"/>
         </w:rPr>
         <w:t>s</w:t>
@@ -3313,7 +2518,6 @@
       <w:r>
         <w:rPr>
           <w:rFonts w:cs="Times New Roman" w:hint="eastAsia"/>
-          <w:sz w:val="22"/>
           <w:szCs w:val="23"/>
         </w:rPr>
         <w:t>:</w:t>
@@ -3321,7 +2525,6 @@
       <w:r>
         <w:rPr>
           <w:rFonts w:cs="Times New Roman"/>
-          <w:sz w:val="22"/>
           <w:szCs w:val="23"/>
         </w:rPr>
         <w:t xml:space="preserve"> </w:t>
@@ -3330,7 +2533,7 @@
         <w:rPr>
           <w:rFonts w:cs="Times New Roman"/>
           <w:b w:val="0"/>
-          <w:sz w:val="21"/>
+          <w:sz w:val="22"/>
         </w:rPr>
         <w:t>Java</w:t>
       </w:r>
@@ -3338,7 +2541,7 @@
         <w:rPr>
           <w:rFonts w:cs="Times New Roman"/>
           <w:b w:val="0"/>
-          <w:sz w:val="21"/>
+          <w:sz w:val="22"/>
         </w:rPr>
         <w:t xml:space="preserve"> </w:t>
       </w:r>
@@ -3346,7 +2549,7 @@
         <w:rPr>
           <w:rFonts w:cs="Times New Roman"/>
           <w:b w:val="0"/>
-          <w:sz w:val="21"/>
+          <w:sz w:val="22"/>
         </w:rPr>
         <w:t>(</w:t>
       </w:r>
@@ -3354,7 +2557,7 @@
         <w:rPr>
           <w:rFonts w:cs="Times New Roman"/>
           <w:b w:val="0"/>
-          <w:sz w:val="21"/>
+          <w:sz w:val="22"/>
         </w:rPr>
         <w:t>p</w:t>
       </w:r>
@@ -3362,7 +2565,7 @@
         <w:rPr>
           <w:rFonts w:cs="Times New Roman"/>
           <w:b w:val="0"/>
-          <w:sz w:val="21"/>
+          <w:sz w:val="22"/>
         </w:rPr>
         <w:t>roficient)</w:t>
       </w:r>
@@ -3370,7 +2573,7 @@
         <w:rPr>
           <w:rFonts w:cs="Times New Roman" w:hint="eastAsia"/>
           <w:b w:val="0"/>
-          <w:sz w:val="21"/>
+          <w:sz w:val="22"/>
         </w:rPr>
         <w:t>,</w:t>
       </w:r>
@@ -3378,7 +2581,7 @@
         <w:rPr>
           <w:rFonts w:cs="Times New Roman"/>
           <w:b w:val="0"/>
-          <w:sz w:val="21"/>
+          <w:sz w:val="22"/>
         </w:rPr>
         <w:t xml:space="preserve"> </w:t>
       </w:r>
@@ -3386,7 +2589,7 @@
         <w:rPr>
           <w:rFonts w:cs="Times New Roman"/>
           <w:b w:val="0"/>
-          <w:sz w:val="21"/>
+          <w:sz w:val="22"/>
         </w:rPr>
         <w:t xml:space="preserve">Python, </w:t>
       </w:r>
@@ -3394,7 +2597,7 @@
         <w:rPr>
           <w:rFonts w:cs="Times New Roman"/>
           <w:b w:val="0"/>
-          <w:sz w:val="21"/>
+          <w:sz w:val="22"/>
         </w:rPr>
         <w:t xml:space="preserve">R, </w:t>
       </w:r>
@@ -3402,7 +2605,7 @@
         <w:rPr>
           <w:rFonts w:cs="Times New Roman"/>
           <w:b w:val="0"/>
-          <w:sz w:val="21"/>
+          <w:sz w:val="22"/>
         </w:rPr>
         <w:t>C</w:t>
       </w:r>
@@ -3410,7 +2613,7 @@
         <w:rPr>
           <w:rFonts w:cs="Times New Roman"/>
           <w:b w:val="0"/>
-          <w:sz w:val="21"/>
+          <w:sz w:val="22"/>
         </w:rPr>
         <w:t>/C++</w:t>
       </w:r>
@@ -3418,7 +2621,7 @@
         <w:rPr>
           <w:rFonts w:cs="Times New Roman"/>
           <w:b w:val="0"/>
-          <w:sz w:val="21"/>
+          <w:sz w:val="22"/>
         </w:rPr>
         <w:t xml:space="preserve">, </w:t>
       </w:r>
@@ -3426,15 +2629,15 @@
         <w:rPr>
           <w:rFonts w:cs="Times New Roman"/>
           <w:b w:val="0"/>
-          <w:sz w:val="21"/>
-        </w:rPr>
-        <w:t>SQL</w:t>
+          <w:sz w:val="22"/>
+        </w:rPr>
+        <w:t>SQL,</w:t>
       </w:r>
       <w:r>
         <w:rPr>
           <w:rFonts w:cs="Times New Roman"/>
           <w:b w:val="0"/>
-          <w:sz w:val="21"/>
+          <w:sz w:val="22"/>
         </w:rPr>
         <w:t xml:space="preserve"> </w:t>
       </w:r>
@@ -3442,89 +2645,41 @@
         <w:rPr>
           <w:rFonts w:cs="Times New Roman"/>
           <w:b w:val="0"/>
-          <w:sz w:val="21"/>
-        </w:rPr>
-        <w:t>(</w:t>
+          <w:sz w:val="22"/>
+        </w:rPr>
+        <w:t>HTML</w:t>
       </w:r>
       <w:r>
         <w:rPr>
           <w:rFonts w:cs="Times New Roman"/>
           <w:b w:val="0"/>
-          <w:sz w:val="21"/>
-        </w:rPr>
-        <w:t>p</w:t>
+          <w:sz w:val="22"/>
+        </w:rPr>
+        <w:t xml:space="preserve"> (Proficient)</w:t>
       </w:r>
       <w:r>
         <w:rPr>
           <w:rFonts w:cs="Times New Roman"/>
           <w:b w:val="0"/>
-          <w:sz w:val="21"/>
-        </w:rPr>
-        <w:t>roficient),</w:t>
+          <w:sz w:val="22"/>
+        </w:rPr>
+        <w:t>,</w:t>
       </w:r>
       <w:r>
         <w:rPr>
           <w:rFonts w:cs="Times New Roman"/>
           <w:b w:val="0"/>
-          <w:sz w:val="21"/>
-        </w:rPr>
-        <w:t xml:space="preserve"> </w:t>
+          <w:sz w:val="22"/>
+        </w:rPr>
+        <w:t xml:space="preserve"> CSS, </w:t>
       </w:r>
       <w:r>
         <w:rPr>
           <w:rFonts w:cs="Times New Roman"/>
           <w:b w:val="0"/>
-          <w:sz w:val="21"/>
-        </w:rPr>
-        <w:t>HTML</w:t>
-      </w:r>
-      <w:r>
-        <w:rPr>
-          <w:rFonts w:cs="Times New Roman"/>
-          <w:b w:val="0"/>
-          <w:sz w:val="21"/>
-        </w:rPr>
-        <w:t>,</w:t>
-      </w:r>
-      <w:r>
-        <w:rPr>
-          <w:rFonts w:cs="Times New Roman"/>
-          <w:b w:val="0"/>
-          <w:sz w:val="21"/>
-        </w:rPr>
-        <w:t xml:space="preserve"> CSS, </w:t>
-      </w:r>
-      <w:r>
-        <w:rPr>
-          <w:rFonts w:cs="Times New Roman"/>
-          <w:b w:val="0"/>
-          <w:sz w:val="21"/>
-        </w:rPr>
-        <w:t>J</w:t>
-      </w:r>
-      <w:r>
-        <w:rPr>
-          <w:rFonts w:cs="Times New Roman"/>
-          <w:b w:val="0"/>
-          <w:sz w:val="21"/>
-        </w:rPr>
-        <w:t>ava</w:t>
-      </w:r>
-      <w:r>
-        <w:rPr>
-          <w:rFonts w:cs="Times New Roman"/>
-          <w:b w:val="0"/>
-          <w:sz w:val="21"/>
-        </w:rPr>
-        <w:t>S</w:t>
-      </w:r>
-      <w:r>
-        <w:rPr>
-          <w:rFonts w:cs="Times New Roman"/>
-          <w:b w:val="0"/>
-          <w:sz w:val="21"/>
-        </w:rPr>
-        <w:t>cript</w:t>
+          <w:sz w:val="22"/>
+        </w:rPr>
+        <w:t>JS</w:t>
       </w:r>
     </w:p>
     <w:p>
@@ -3534,14 +2689,12 @@
         <w:ind w:left="0" w:firstLine="284"/>
         <w:rPr>
           <w:rFonts w:cs="Times New Roman"/>
-          <w:sz w:val="22"/>
           <w:szCs w:val="23"/>
         </w:rPr>
       </w:pPr>
       <w:r>
         <w:rPr>
           <w:rFonts w:cs="Times New Roman"/>
-          <w:sz w:val="22"/>
           <w:szCs w:val="23"/>
         </w:rPr>
         <w:t>Tools</w:t>
@@ -3549,7 +2702,6 @@
       <w:r>
         <w:rPr>
           <w:rFonts w:cs="Times New Roman" w:hint="eastAsia"/>
-          <w:sz w:val="22"/>
           <w:szCs w:val="23"/>
         </w:rPr>
         <w:t>:</w:t>
@@ -3557,7 +2709,6 @@
       <w:r>
         <w:rPr>
           <w:rFonts w:cs="Times New Roman"/>
-          <w:sz w:val="22"/>
           <w:szCs w:val="23"/>
         </w:rPr>
         <w:t xml:space="preserve"> </w:t>
@@ -3566,7 +2717,7 @@
         <w:rPr>
           <w:rFonts w:cs="Times New Roman"/>
           <w:b w:val="0"/>
-          <w:sz w:val="21"/>
+          <w:sz w:val="22"/>
         </w:rPr>
         <w:t xml:space="preserve">Git, </w:t>
       </w:r>
@@ -3574,7 +2725,7 @@
         <w:rPr>
           <w:rFonts w:cs="Times New Roman"/>
           <w:b w:val="0"/>
-          <w:sz w:val="21"/>
+          <w:sz w:val="22"/>
         </w:rPr>
         <w:t>MS Office</w:t>
       </w:r>
@@ -3582,7 +2733,7 @@
         <w:rPr>
           <w:rFonts w:cs="Times New Roman"/>
           <w:b w:val="0"/>
-          <w:sz w:val="21"/>
+          <w:sz w:val="22"/>
         </w:rPr>
         <w:t xml:space="preserve"> </w:t>
       </w:r>
@@ -3590,7 +2741,7 @@
         <w:rPr>
           <w:rFonts w:cs="Times New Roman"/>
           <w:b w:val="0"/>
-          <w:sz w:val="21"/>
+          <w:sz w:val="22"/>
         </w:rPr>
         <w:t>(</w:t>
       </w:r>
@@ -3598,7 +2749,7 @@
         <w:rPr>
           <w:rFonts w:cs="Times New Roman"/>
           <w:b w:val="0"/>
-          <w:sz w:val="21"/>
+          <w:sz w:val="22"/>
         </w:rPr>
         <w:t>p</w:t>
       </w:r>
@@ -3606,32 +2757,15 @@
         <w:rPr>
           <w:rFonts w:cs="Times New Roman"/>
           <w:b w:val="0"/>
-          <w:sz w:val="21"/>
+          <w:sz w:val="22"/>
         </w:rPr>
         <w:t xml:space="preserve">roficient), </w:t>
       </w:r>
       <w:r>
         <w:rPr>
-          <w:rFonts w:cs="Times New Roman"/>
-          <w:b w:val="0"/>
-          <w:sz w:val="21"/>
-        </w:rPr>
-        <w:t>MATLAB</w:t>
-      </w:r>
-      <w:r>
-        <w:rPr>
-          <w:rFonts w:asciiTheme="minorEastAsia" w:eastAsiaTheme="minorEastAsia" w:hAnsiTheme="minorEastAsia" w:cs="Times New Roman"/>
-          <w:b w:val="0"/>
-          <w:sz w:val="21"/>
-          <w:lang w:eastAsia="zh-CN"/>
-        </w:rPr>
-        <w:t xml:space="preserve">, </w:t>
-      </w:r>
-      <w:r>
-        <w:rPr>
-          <w:rFonts w:eastAsiaTheme="minorEastAsia" w:cs="Times New Roman"/>
-          <w:b w:val="0"/>
-          <w:sz w:val="21"/>
+          <w:rFonts w:eastAsiaTheme="minorEastAsia" w:cs="Times New Roman"/>
+          <w:b w:val="0"/>
+          <w:sz w:val="22"/>
           <w:lang w:eastAsia="zh-CN"/>
         </w:rPr>
         <w:t>LaTeX</w:t>
@@ -3640,11 +2774,13 @@
         <w:rPr>
           <w:rFonts w:eastAsiaTheme="minorEastAsia" w:cs="Times New Roman"/>
           <w:b w:val="0"/>
-          <w:sz w:val="21"/>
+          <w:sz w:val="22"/>
           <w:lang w:eastAsia="zh-CN"/>
         </w:rPr>
         <w:t>, Docker</w:t>
       </w:r>
+      <w:bookmarkStart w:id="1" w:name="_GoBack"/>
+      <w:bookmarkEnd w:id="1"/>
     </w:p>
     <w:p>
       <w:pPr>
@@ -3652,18 +2788,18 @@
         <w:pBdr>
           <w:bottom w:val="single" w:sz="6" w:space="1" w:color="auto"/>
         </w:pBdr>
-        <w:spacing w:before="60"/>
+        <w:spacing w:before="160"/>
         <w:ind w:left="0"/>
         <w:rPr>
           <w:rFonts w:cs="Times New Roman"/>
-          <w:sz w:val="26"/>
+          <w:sz w:val="28"/>
           <w:szCs w:val="26"/>
         </w:rPr>
       </w:pPr>
       <w:r>
         <w:rPr>
           <w:rFonts w:cs="Times New Roman"/>
-          <w:sz w:val="26"/>
+          <w:sz w:val="28"/>
           <w:szCs w:val="26"/>
         </w:rPr>
         <w:t>Honor</w:t>
@@ -3671,7 +2807,7 @@
       <w:r>
         <w:rPr>
           <w:rFonts w:cs="Times New Roman"/>
-          <w:sz w:val="26"/>
+          <w:sz w:val="28"/>
           <w:szCs w:val="26"/>
         </w:rPr>
         <w:t>s</w:t>
@@ -3679,7 +2815,7 @@
       <w:r>
         <w:rPr>
           <w:rFonts w:cs="Times New Roman"/>
-          <w:sz w:val="26"/>
+          <w:sz w:val="28"/>
           <w:szCs w:val="26"/>
         </w:rPr>
         <w:t xml:space="preserve"> &amp; Awards</w:t>
@@ -3700,14 +2836,14 @@
         <w:rPr>
           <w:rStyle w:val="Strong"/>
           <w:rFonts w:cs="Times New Roman"/>
-          <w:sz w:val="21"/>
+          <w:sz w:val="22"/>
         </w:rPr>
       </w:pPr>
       <w:r>
         <w:rPr>
           <w:rStyle w:val="Strong"/>
           <w:rFonts w:cs="Times New Roman"/>
-          <w:sz w:val="21"/>
+          <w:sz w:val="22"/>
         </w:rPr>
         <w:t>Outstanding Graduate of Nanjing University</w:t>
       </w:r>
@@ -3715,7 +2851,7 @@
         <w:rPr>
           <w:rStyle w:val="Strong"/>
           <w:rFonts w:cs="Times New Roman"/>
-          <w:sz w:val="21"/>
+          <w:sz w:val="22"/>
         </w:rPr>
         <w:tab/>
       </w:r>
@@ -3724,7 +2860,7 @@
           <w:rStyle w:val="Strong"/>
           <w:rFonts w:cs="Times New Roman"/>
           <w:i/>
-          <w:sz w:val="21"/>
+          <w:sz w:val="22"/>
         </w:rPr>
         <w:t>2016</w:t>
       </w:r>
@@ -3744,14 +2880,14 @@
           <w:rFonts w:cs="Times New Roman"/>
           <w:b w:val="0"/>
           <w:bCs w:val="0"/>
-          <w:sz w:val="21"/>
+          <w:sz w:val="22"/>
         </w:rPr>
       </w:pPr>
       <w:r>
         <w:rPr>
           <w:rStyle w:val="Strong"/>
           <w:rFonts w:cs="Times New Roman"/>
-          <w:sz w:val="21"/>
+          <w:sz w:val="22"/>
         </w:rPr>
         <w:t>People’s Scholarship</w:t>
       </w:r>
@@ -3759,7 +2895,7 @@
         <w:rPr>
           <w:rStyle w:val="Strong"/>
           <w:rFonts w:cs="Times New Roman"/>
-          <w:sz w:val="21"/>
+          <w:sz w:val="22"/>
         </w:rPr>
         <w:tab/>
       </w:r>
@@ -3768,7 +2904,7 @@
           <w:rStyle w:val="Strong"/>
           <w:rFonts w:cs="Times New Roman"/>
           <w:i/>
-          <w:sz w:val="21"/>
+          <w:sz w:val="22"/>
         </w:rPr>
         <w:t>2014, 2015</w:t>
       </w:r>
@@ -6574,7 +5710,7 @@
 </file>
 
 <file path=customXml/itemProps1.xml><?xml version="1.0" encoding="utf-8"?>
-<ds:datastoreItem xmlns:ds="http://schemas.openxmlformats.org/officeDocument/2006/customXml" ds:itemID="{CBE039AA-D15B-45A5-A71D-8A6124C53EFC}">
+<ds:datastoreItem xmlns:ds="http://schemas.openxmlformats.org/officeDocument/2006/customXml" ds:itemID="{A4340AFD-C33A-470E-8411-9E45CA0009AE}">
   <ds:schemaRefs>
     <ds:schemaRef ds:uri="http://schemas.openxmlformats.org/officeDocument/2006/bibliography"/>
   </ds:schemaRefs>

</xml_diff>

<commit_message>
delete gallery... add SEO for homepage...
</commit_message>
<xml_diff>
--- a/cv/CV of Ji Wang.docx
+++ b/cv/CV of Ji Wang.docx
@@ -32,6 +32,8 @@
         </w:rPr>
         <w:t>g</w:t>
       </w:r>
+      <w:bookmarkStart w:id="0" w:name="_GoBack"/>
+      <w:bookmarkEnd w:id="0"/>
       <w:r>
         <w:rPr>
           <w:rFonts w:ascii="Book Antiqua" w:eastAsia="Book Antiqua" w:hAnsi="Book Antiqua"/>
@@ -130,6 +132,155 @@
           <w:sz w:val="24"/>
           <w:szCs w:val="23"/>
         </w:rPr>
+        <w:t>University</w:t>
+      </w:r>
+      <w:r>
+        <w:rPr>
+          <w:rFonts w:ascii="Book Antiqua" w:hAnsi="Book Antiqua"/>
+          <w:b/>
+          <w:sz w:val="24"/>
+          <w:szCs w:val="23"/>
+        </w:rPr>
+        <w:t xml:space="preserve"> of California, Davis</w:t>
+      </w:r>
+      <w:r>
+        <w:rPr>
+          <w:rFonts w:ascii="Book Antiqua" w:hAnsi="Book Antiqua"/>
+          <w:sz w:val="24"/>
+        </w:rPr>
+        <w:tab/>
+        <w:t xml:space="preserve">  </w:t>
+      </w:r>
+      <w:r>
+        <w:rPr>
+          <w:rFonts w:ascii="Book Antiqua" w:hAnsi="Book Antiqua"/>
+        </w:rPr>
+        <w:t xml:space="preserve"> </w:t>
+      </w:r>
+      <w:r>
+        <w:rPr>
+          <w:rFonts w:ascii="Book Antiqua" w:hAnsi="Book Antiqua"/>
+        </w:rPr>
+        <w:t>Davis</w:t>
+      </w:r>
+      <w:r>
+        <w:rPr>
+          <w:rFonts w:ascii="Book Antiqua" w:hAnsi="Book Antiqua"/>
+        </w:rPr>
+        <w:t xml:space="preserve">, </w:t>
+      </w:r>
+      <w:r>
+        <w:rPr>
+          <w:rFonts w:ascii="Book Antiqua" w:hAnsi="Book Antiqua"/>
+        </w:rPr>
+        <w:t>C</w:t>
+      </w:r>
+      <w:r>
+        <w:rPr>
+          <w:rFonts w:ascii="Book Antiqua" w:hAnsi="Book Antiqua"/>
+        </w:rPr>
+        <w:t>A</w:t>
+      </w:r>
+    </w:p>
+    <w:p>
+      <w:pPr>
+        <w:tabs>
+          <w:tab w:val="right" w:pos="10204"/>
+        </w:tabs>
+        <w:mirrorIndents/>
+        <w:rPr>
+          <w:rFonts w:ascii="Book Antiqua" w:hAnsi="Book Antiqua" w:hint="eastAsia"/>
+          <w:i/>
+        </w:rPr>
+      </w:pPr>
+      <w:r>
+        <w:rPr>
+          <w:rFonts w:ascii="Book Antiqua" w:hAnsi="Book Antiqua"/>
+        </w:rPr>
+        <w:t>PhD</w:t>
+      </w:r>
+      <w:r>
+        <w:rPr>
+          <w:rFonts w:ascii="Book Antiqua" w:hAnsi="Book Antiqua"/>
+        </w:rPr>
+        <w:t xml:space="preserve"> in </w:t>
+      </w:r>
+      <w:r>
+        <w:rPr>
+          <w:rFonts w:ascii="Book Antiqua" w:hAnsi="Book Antiqua"/>
+        </w:rPr>
+        <w:t>Computer Science</w:t>
+      </w:r>
+      <w:r>
+        <w:rPr>
+          <w:rFonts w:ascii="Book Antiqua" w:hAnsi="Book Antiqua"/>
+        </w:rPr>
+        <w:tab/>
+        <w:t xml:space="preserve">    </w:t>
+      </w:r>
+      <w:r>
+        <w:rPr>
+          <w:rFonts w:ascii="Book Antiqua" w:hAnsi="Book Antiqua"/>
+          <w:i/>
+        </w:rPr>
+        <w:t>S</w:t>
+      </w:r>
+      <w:r>
+        <w:rPr>
+          <w:rFonts w:ascii="Book Antiqua" w:hAnsi="Book Antiqua" w:hint="eastAsia"/>
+          <w:i/>
+        </w:rPr>
+        <w:t>ept</w:t>
+      </w:r>
+      <w:r>
+        <w:rPr>
+          <w:rFonts w:ascii="Book Antiqua" w:hAnsi="Book Antiqua"/>
+          <w:i/>
+        </w:rPr>
+        <w:t>.201</w:t>
+      </w:r>
+      <w:r>
+        <w:rPr>
+          <w:rFonts w:ascii="Book Antiqua" w:hAnsi="Book Antiqua"/>
+          <w:i/>
+        </w:rPr>
+        <w:t>8</w:t>
+      </w:r>
+      <w:r>
+        <w:rPr>
+          <w:rFonts w:ascii="Book Antiqua" w:hAnsi="Book Antiqua"/>
+          <w:i/>
+        </w:rPr>
+        <w:t xml:space="preserve"> ~ </w:t>
+      </w:r>
+      <w:r>
+        <w:rPr>
+          <w:rFonts w:ascii="Book Antiqua" w:hAnsi="Book Antiqua"/>
+          <w:i/>
+        </w:rPr>
+        <w:t>Present</w:t>
+      </w:r>
+    </w:p>
+    <w:p>
+      <w:pPr>
+        <w:tabs>
+          <w:tab w:val="right" w:pos="10204"/>
+        </w:tabs>
+        <w:spacing w:beforeLines="10" w:before="24" w:line="276" w:lineRule="auto"/>
+        <w:ind w:left="289"/>
+        <w:mirrorIndents/>
+        <w:rPr>
+          <w:rFonts w:ascii="Book Antiqua" w:hAnsi="Book Antiqua"/>
+          <w:sz w:val="24"/>
+        </w:rPr>
+      </w:pPr>
+      <w:r>
+        <w:rPr>
+          <w:rFonts w:ascii="Book Antiqua" w:hAnsi="Book Antiqua"/>
+          <w:b/>
+          <w:sz w:val="24"/>
+          <w:szCs w:val="23"/>
+        </w:rPr>
         <w:t>Carnegie Mellon University</w:t>
       </w:r>
       <w:r>
@@ -683,306 +834,6 @@
           <w:rFonts w:ascii="Book Antiqua" w:hAnsi="Book Antiqua"/>
         </w:rPr>
         <w:t>version control history.</w:t>
-      </w:r>
-    </w:p>
-    <w:p>
-      <w:pPr>
-        <w:tabs>
-          <w:tab w:val="right" w:pos="10204"/>
-        </w:tabs>
-        <w:spacing w:before="20" w:line="276" w:lineRule="auto"/>
-        <w:rPr>
-          <w:rFonts w:ascii="Book Antiqua" w:hAnsi="Book Antiqua"/>
-          <w:sz w:val="21"/>
-        </w:rPr>
-      </w:pPr>
-      <w:r>
-        <w:rPr>
-          <w:rFonts w:ascii="Book Antiqua" w:hAnsi="Book Antiqua"/>
-          <w:b/>
-          <w:sz w:val="24"/>
-          <w:szCs w:val="23"/>
-        </w:rPr>
-        <w:t>Embedded System Laboratory</w:t>
-      </w:r>
-      <w:r>
-        <w:rPr>
-          <w:rFonts w:ascii="Book Antiqua" w:hAnsi="Book Antiqua"/>
-          <w:b/>
-          <w:sz w:val="24"/>
-          <w:szCs w:val="23"/>
-        </w:rPr>
-        <w:t xml:space="preserve"> of Software</w:t>
-      </w:r>
-      <w:r>
-        <w:rPr>
-          <w:rFonts w:ascii="Book Antiqua" w:hAnsi="Book Antiqua"/>
-          <w:b/>
-          <w:sz w:val="24"/>
-          <w:szCs w:val="23"/>
-        </w:rPr>
-        <w:t xml:space="preserve"> Institute</w:t>
-      </w:r>
-      <w:r>
-        <w:rPr>
-          <w:rFonts w:ascii="Book Antiqua" w:hAnsi="Book Antiqua"/>
-          <w:b/>
-          <w:sz w:val="24"/>
-          <w:szCs w:val="23"/>
-        </w:rPr>
-        <w:t xml:space="preserve">, </w:t>
-      </w:r>
-      <w:r>
-        <w:rPr>
-          <w:rFonts w:ascii="Book Antiqua" w:hAnsi="Book Antiqua"/>
-          <w:b/>
-          <w:sz w:val="24"/>
-          <w:szCs w:val="23"/>
-        </w:rPr>
-        <w:t>Nanjing University</w:t>
-      </w:r>
-      <w:r>
-        <w:rPr>
-          <w:rFonts w:ascii="Book Antiqua" w:hAnsi="Book Antiqua"/>
-          <w:sz w:val="21"/>
-        </w:rPr>
-        <w:tab/>
-        <w:t>Nanjing, China</w:t>
-      </w:r>
-    </w:p>
-    <w:p>
-      <w:pPr>
-        <w:tabs>
-          <w:tab w:val="right" w:pos="10204"/>
-        </w:tabs>
-        <w:rPr>
-          <w:rFonts w:ascii="Book Antiqua" w:hAnsi="Book Antiqua"/>
-          <w:i/>
-        </w:rPr>
-      </w:pPr>
-      <w:r>
-        <w:rPr>
-          <w:rFonts w:ascii="Book Antiqua" w:hAnsi="Book Antiqua"/>
-        </w:rPr>
-        <w:t>Research Assistant</w:t>
-      </w:r>
-      <w:r>
-        <w:rPr>
-          <w:rFonts w:ascii="Book Antiqua" w:hAnsi="Book Antiqua"/>
-        </w:rPr>
-        <w:t>,</w:t>
-      </w:r>
-      <w:r>
-        <w:rPr>
-          <w:rFonts w:ascii="Book Antiqua" w:hAnsi="Book Antiqua"/>
-        </w:rPr>
-        <w:t xml:space="preserve"> supervised by Prof. Haitao Liu</w:t>
-      </w:r>
-      <w:r>
-        <w:rPr>
-          <w:rFonts w:ascii="Book Antiqua" w:hAnsi="Book Antiqua"/>
-        </w:rPr>
-        <w:tab/>
-      </w:r>
-      <w:r>
-        <w:rPr>
-          <w:rFonts w:ascii="Book Antiqua" w:hAnsi="Book Antiqua"/>
-          <w:i/>
-        </w:rPr>
-        <w:t>Jan.</w:t>
-      </w:r>
-      <w:r>
-        <w:rPr>
-          <w:rFonts w:ascii="Book Antiqua" w:hAnsi="Book Antiqua"/>
-          <w:i/>
-        </w:rPr>
-        <w:t xml:space="preserve">2016 ~ </w:t>
-      </w:r>
-      <w:r>
-        <w:rPr>
-          <w:rFonts w:ascii="Book Antiqua" w:hAnsi="Book Antiqua"/>
-          <w:i/>
-        </w:rPr>
-        <w:t>June</w:t>
-      </w:r>
-      <w:r>
-        <w:rPr>
-          <w:rFonts w:ascii="Book Antiqua" w:hAnsi="Book Antiqua"/>
-          <w:i/>
-        </w:rPr>
-        <w:t xml:space="preserve"> 2016</w:t>
-      </w:r>
-    </w:p>
-    <w:p>
-      <w:pPr>
-        <w:pStyle w:val="ListParagraph"/>
-        <w:numPr>
-          <w:ilvl w:val="0"/>
-          <w:numId w:val="2"/>
-        </w:numPr>
-        <w:tabs>
-          <w:tab w:val="right" w:pos="10204"/>
-        </w:tabs>
-        <w:jc w:val="both"/>
-        <w:rPr>
-          <w:rFonts w:ascii="Book Antiqua" w:hAnsi="Book Antiqua"/>
-        </w:rPr>
-      </w:pPr>
-      <w:r>
-        <w:rPr>
-          <w:rFonts w:ascii="Book Antiqua" w:hAnsi="Book Antiqua"/>
-        </w:rPr>
-        <w:t xml:space="preserve">Designed an embedded mini car </w:t>
-      </w:r>
-      <w:r>
-        <w:rPr>
-          <w:rFonts w:ascii="Book Antiqua" w:hAnsi="Book Antiqua"/>
-        </w:rPr>
-        <w:t>o</w:t>
-      </w:r>
-      <w:r>
-        <w:rPr>
-          <w:rFonts w:ascii="Book Antiqua" w:hAnsi="Book Antiqua"/>
-        </w:rPr>
-        <w:t xml:space="preserve">n Arduino platform </w:t>
-      </w:r>
-      <w:r>
-        <w:rPr>
-          <w:rFonts w:ascii="Book Antiqua" w:hAnsi="Book Antiqua"/>
-        </w:rPr>
-        <w:t>which can be monitored</w:t>
-      </w:r>
-      <w:r>
-        <w:rPr>
-          <w:rFonts w:ascii="Book Antiqua" w:hAnsi="Book Antiqua"/>
-        </w:rPr>
-        <w:t xml:space="preserve"> by </w:t>
-      </w:r>
-      <w:r>
-        <w:rPr>
-          <w:rFonts w:ascii="Book Antiqua" w:hAnsi="Book Antiqua"/>
-        </w:rPr>
-        <w:t xml:space="preserve">either </w:t>
-      </w:r>
-      <w:r>
-        <w:rPr>
-          <w:rFonts w:ascii="Book Antiqua" w:hAnsi="Book Antiqua"/>
-        </w:rPr>
-        <w:t>voice order</w:t>
-      </w:r>
-      <w:r>
-        <w:rPr>
-          <w:rFonts w:ascii="Book Antiqua" w:hAnsi="Book Antiqua"/>
-        </w:rPr>
-        <w:t xml:space="preserve"> or </w:t>
-      </w:r>
-      <w:r>
-        <w:rPr>
-          <w:rFonts w:ascii="Book Antiqua" w:hAnsi="Book Antiqua"/>
-          <w:b/>
-          <w:i/>
-        </w:rPr>
-        <w:t>Android</w:t>
-      </w:r>
-      <w:r>
-        <w:rPr>
-          <w:rFonts w:ascii="Book Antiqua" w:hAnsi="Book Antiqua"/>
-        </w:rPr>
-        <w:t xml:space="preserve"> Device via </w:t>
-      </w:r>
-      <w:r>
-        <w:rPr>
-          <w:rFonts w:ascii="Book Antiqua" w:hAnsi="Book Antiqua"/>
-        </w:rPr>
-        <w:t>Bluetooth</w:t>
-      </w:r>
-      <w:r>
-        <w:rPr>
-          <w:rFonts w:ascii="Book Antiqua" w:hAnsi="Book Antiqua"/>
-        </w:rPr>
-        <w:t>.</w:t>
-      </w:r>
-      <w:r>
-        <w:rPr>
-          <w:rFonts w:ascii="Book Antiqua" w:hAnsi="Book Antiqua"/>
-        </w:rPr>
-        <w:t xml:space="preserve"> </w:t>
-      </w:r>
-    </w:p>
-    <w:p>
-      <w:pPr>
-        <w:pStyle w:val="ListParagraph"/>
-        <w:numPr>
-          <w:ilvl w:val="0"/>
-          <w:numId w:val="2"/>
-        </w:numPr>
-        <w:tabs>
-          <w:tab w:val="right" w:pos="10204"/>
-        </w:tabs>
-        <w:jc w:val="both"/>
-        <w:rPr>
-          <w:rFonts w:ascii="Book Antiqua" w:hAnsi="Book Antiqua"/>
-        </w:rPr>
-      </w:pPr>
-      <w:r>
-        <w:rPr>
-          <w:rFonts w:ascii="Book Antiqua" w:hAnsi="Book Antiqua"/>
-        </w:rPr>
-        <w:t xml:space="preserve">Explored </w:t>
-      </w:r>
-      <w:r>
-        <w:rPr>
-          <w:rFonts w:ascii="Book Antiqua" w:hAnsi="Book Antiqua"/>
-        </w:rPr>
-        <w:t>a speech recognition toolkit</w:t>
-      </w:r>
-      <w:r>
-        <w:rPr>
-          <w:rFonts w:ascii="Book Antiqua" w:hAnsi="Book Antiqua"/>
-        </w:rPr>
-        <w:t xml:space="preserve"> </w:t>
-      </w:r>
-      <w:r>
-        <w:rPr>
-          <w:rFonts w:ascii="Book Antiqua" w:hAnsi="Book Antiqua"/>
-        </w:rPr>
-        <w:t>(</w:t>
-      </w:r>
-      <w:r>
-        <w:rPr>
-          <w:rFonts w:ascii="Book Antiqua" w:hAnsi="Book Antiqua"/>
-        </w:rPr>
-        <w:t>CMU Sphinx</w:t>
-      </w:r>
-      <w:r>
-        <w:rPr>
-          <w:rFonts w:ascii="Book Antiqua" w:hAnsi="Book Antiqua"/>
-        </w:rPr>
-        <w:t>)</w:t>
-      </w:r>
-      <w:r>
-        <w:rPr>
-          <w:rFonts w:ascii="Book Antiqua" w:hAnsi="Book Antiqua"/>
-        </w:rPr>
-        <w:t xml:space="preserve"> in </w:t>
-      </w:r>
-      <w:r>
-        <w:rPr>
-          <w:rFonts w:ascii="Book Antiqua" w:hAnsi="Book Antiqua"/>
-        </w:rPr>
-        <w:t xml:space="preserve">Chinese </w:t>
-      </w:r>
-      <w:r>
-        <w:rPr>
-          <w:rFonts w:ascii="Book Antiqua" w:hAnsi="Book Antiqua"/>
-        </w:rPr>
-        <w:t>Mandarin environment</w:t>
-      </w:r>
-      <w:r>
-        <w:rPr>
-          <w:rFonts w:ascii="Book Antiqua" w:hAnsi="Book Antiqua"/>
-        </w:rPr>
-        <w:t>.</w:t>
       </w:r>
     </w:p>
     <w:p>
@@ -1582,18 +1433,7 @@
           <w:sz w:val="22"/>
           <w:lang w:eastAsia="zh-CN"/>
         </w:rPr>
-        <w:t>apply for loan and</w:t>
-      </w:r>
-      <w:bookmarkStart w:id="0" w:name="_GoBack"/>
-      <w:bookmarkEnd w:id="0"/>
-      <w:r>
-        <w:rPr>
-          <w:rFonts w:eastAsiaTheme="minorEastAsia" w:cs="Times New Roman"/>
-          <w:b w:val="0"/>
-          <w:sz w:val="22"/>
-          <w:lang w:eastAsia="zh-CN"/>
-        </w:rPr>
-        <w:t xml:space="preserve"> repay loan</w:t>
+        <w:t>apply for loan and repay loan</w:t>
       </w:r>
       <w:r>
         <w:rPr>
@@ -2678,6 +2518,14 @@
           <w:b w:val="0"/>
           <w:sz w:val="22"/>
         </w:rPr>
+        <w:t xml:space="preserve">Julia, </w:t>
+      </w:r>
+      <w:r>
+        <w:rPr>
+          <w:rFonts w:cs="Times New Roman"/>
+          <w:b w:val="0"/>
+          <w:sz w:val="22"/>
+        </w:rPr>
         <w:t>C</w:t>
       </w:r>
       <w:r>
@@ -2694,15 +2542,7 @@
           <w:b w:val="0"/>
           <w:sz w:val="22"/>
         </w:rPr>
-        <w:t xml:space="preserve">, </w:t>
-      </w:r>
-      <w:r>
-        <w:rPr>
-          <w:rFonts w:cs="Times New Roman"/>
-          <w:b w:val="0"/>
-          <w:sz w:val="22"/>
-        </w:rPr>
-        <w:t>SQL,</w:t>
+        <w:t>,</w:t>
       </w:r>
       <w:r>
         <w:rPr>
@@ -5834,7 +5674,7 @@
 </file>
 
 <file path=customXml/itemProps1.xml><?xml version="1.0" encoding="utf-8"?>
-<ds:datastoreItem xmlns:ds="http://schemas.openxmlformats.org/officeDocument/2006/customXml" ds:itemID="{78FB23BA-99D6-4EF4-8D4B-531EB939B3C0}">
+<ds:datastoreItem xmlns:ds="http://schemas.openxmlformats.org/officeDocument/2006/customXml" ds:itemID="{E8007051-CB49-4585-8E9D-ADF97F8C91F0}">
   <ds:schemaRefs>
     <ds:schemaRef ds:uri="http://schemas.openxmlformats.org/officeDocument/2006/bibliography"/>
   </ds:schemaRefs>

</xml_diff>